<commit_message>
Added more test cases and info
</commit_message>
<xml_diff>
--- a/docs/Backlog.docx
+++ b/docs/Backlog.docx
@@ -6,6 +6,11 @@
       <w:pPr>
         <w:pStyle w:val="Title"/>
       </w:pPr>
+    </w:p>
+    <w:p>
+      <w:pPr>
+        <w:pStyle w:val="Title"/>
+      </w:pPr>
       <w:r>
         <w:t>Project</w:t>
       </w:r>
@@ -40,6 +45,7 @@
     <w:p/>
     <w:p>
       <w:pPr>
+        <w:pStyle w:val="Heading3"/>
         <w:rPr>
           <w:rStyle w:val="Strong"/>
         </w:rPr>
@@ -53,7 +59,12 @@
     </w:p>
     <w:p>
       <w:pPr>
-        <w:pStyle w:val="Heading3"/>
+        <w:pStyle w:val="Heading4"/>
+      </w:pPr>
+    </w:p>
+    <w:p>
+      <w:pPr>
+        <w:pStyle w:val="Heading4"/>
       </w:pPr>
       <w:r>
         <w:t>Definition of done</w:t>
@@ -124,10 +135,13 @@
     </w:p>
     <w:p>
       <w:pPr>
-        <w:pStyle w:val="Heading3"/>
-      </w:pPr>
-      <w:r>
-        <w:t>Test cases</w:t>
+        <w:pStyle w:val="Heading4"/>
+      </w:pPr>
+      <w:r>
+        <w:t xml:space="preserve">Test </w:t>
+      </w:r>
+      <w:r>
+        <w:t>cases</w:t>
       </w:r>
     </w:p>
     <w:p/>
@@ -420,14 +434,17 @@
     </w:p>
     <w:p>
       <w:pPr>
+        <w:pStyle w:val="Heading4"/>
+      </w:pPr>
+      <w:r>
+        <w:t>Incidents</w:t>
+      </w:r>
+    </w:p>
+    <w:p/>
+    <w:p>
+      <w:pPr>
         <w:pStyle w:val="ListParagraph"/>
         <w:ind w:left="360"/>
-      </w:pPr>
-    </w:p>
-    <w:p>
-      <w:pPr>
-        <w:pStyle w:val="ListParagraph"/>
-        <w:ind w:left="360"/>
         <w:rPr>
           <w:u w:val="single"/>
         </w:rPr>
@@ -436,7 +453,6 @@
         <w:rPr>
           <w:u w:val="single"/>
         </w:rPr>
-        <w:lastRenderedPageBreak/>
         <w:t>Incident report: LIB-1</w:t>
       </w:r>
     </w:p>
@@ -581,7 +597,7 @@
                     </pic:cNvPicPr>
                   </pic:nvPicPr>
                   <pic:blipFill>
-                    <a:blip r:embed="rId5">
+                    <a:blip r:embed="rId7">
                       <a:extLst>
                         <a:ext uri="{28A0092B-C50C-407E-A947-70E740481C1C}">
                           <a14:useLocalDpi xmlns:a14="http://schemas.microsoft.com/office/drawing/2010/main" val="0"/>
@@ -863,10 +879,28 @@
           <w:u w:val="single"/>
         </w:rPr>
       </w:pPr>
-      <w:r>
+    </w:p>
+    <w:p>
+      <w:pPr>
+        <w:pStyle w:val="ListParagraph"/>
+        <w:ind w:left="360"/>
         <w:rPr>
           <w:u w:val="single"/>
         </w:rPr>
+      </w:pPr>
+    </w:p>
+    <w:p>
+      <w:pPr>
+        <w:pStyle w:val="ListParagraph"/>
+        <w:ind w:left="360"/>
+        <w:rPr>
+          <w:u w:val="single"/>
+        </w:rPr>
+      </w:pPr>
+      <w:r>
+        <w:rPr>
+          <w:u w:val="single"/>
+        </w:rPr>
         <w:t>Incident report: LIB-</w:t>
       </w:r>
       <w:r>
@@ -874,6 +908,24 @@
           <w:u w:val="single"/>
         </w:rPr>
         <w:t>2</w:t>
+      </w:r>
+    </w:p>
+    <w:p>
+      <w:pPr>
+        <w:pStyle w:val="ListParagraph"/>
+        <w:ind w:left="360"/>
+        <w:rPr>
+          <w:u w:val="single"/>
+        </w:rPr>
+      </w:pPr>
+    </w:p>
+    <w:p>
+      <w:pPr>
+        <w:pStyle w:val="ListParagraph"/>
+        <w:ind w:left="360"/>
+      </w:pPr>
+      <w:r>
+        <w:t>Steps to reproduce:</w:t>
       </w:r>
     </w:p>
     <w:p>
@@ -944,7 +996,6 @@
         <w:rPr>
           <w:u w:val="single"/>
         </w:rPr>
-        <w:lastRenderedPageBreak/>
         <w:t xml:space="preserve">Expected results: </w:t>
       </w:r>
       <w:r>
@@ -963,42 +1014,1063 @@
       </w:r>
       <w:r>
         <w:t xml:space="preserve"> Only plain numbers are allowed.</w:t>
+      </w:r>
+    </w:p>
+    <w:p>
+      <w:pPr>
+        <w:pStyle w:val="ListParagraph"/>
+        <w:ind w:left="360"/>
+      </w:pPr>
+      <w:r>
+        <w:t>See the attached screen-shot.</w:t>
+      </w:r>
+    </w:p>
+    <w:p>
+      <w:pPr>
+        <w:pStyle w:val="ListParagraph"/>
+        <w:ind w:left="360"/>
+        <w:rPr>
+          <w:u w:val="single"/>
+        </w:rPr>
+      </w:pPr>
+    </w:p>
+    <w:p>
+      <w:pPr>
+        <w:pStyle w:val="Heading3"/>
+        <w:rPr>
+          <w:rStyle w:val="Strong"/>
+        </w:rPr>
+      </w:pPr>
+      <w:r>
+        <w:rPr>
+          <w:rStyle w:val="Strong"/>
+        </w:rPr>
+        <w:t xml:space="preserve">As a </w:t>
+      </w:r>
+      <w:r>
+        <w:rPr>
+          <w:rStyle w:val="Strong"/>
+        </w:rPr>
+        <w:t>user, I can borrow books from the library.</w:t>
+      </w:r>
+    </w:p>
+    <w:p>
+      <w:pPr>
+        <w:pStyle w:val="Heading4"/>
+        <w:rPr>
+          <w:rStyle w:val="Strong"/>
+          <w:b w:val="0"/>
+        </w:rPr>
+      </w:pPr>
+    </w:p>
+    <w:p>
+      <w:pPr>
+        <w:pStyle w:val="Heading4"/>
+        <w:rPr>
+          <w:rStyle w:val="Strong"/>
+          <w:b w:val="0"/>
+        </w:rPr>
+      </w:pPr>
+      <w:r>
+        <w:rPr>
+          <w:rStyle w:val="Strong"/>
+          <w:b w:val="0"/>
+        </w:rPr>
+        <w:t>Definition of done</w:t>
+      </w:r>
+    </w:p>
+    <w:p>
+      <w:pPr>
+        <w:pStyle w:val="ListParagraph"/>
+        <w:numPr>
+          <w:ilvl w:val="0"/>
+          <w:numId w:val="5"/>
+        </w:numPr>
+      </w:pPr>
+      <w:r>
+        <w:t>The user is able to borrow books for a one-month timeframe.</w:t>
+      </w:r>
+    </w:p>
+    <w:p>
+      <w:pPr>
+        <w:pStyle w:val="ListParagraph"/>
+        <w:numPr>
+          <w:ilvl w:val="0"/>
+          <w:numId w:val="5"/>
+        </w:numPr>
+      </w:pPr>
+      <w:r>
+        <w:t>The user is able to search for the available books.</w:t>
+      </w:r>
+    </w:p>
+    <w:p>
+      <w:pPr>
+        <w:pStyle w:val="ListParagraph"/>
+        <w:numPr>
+          <w:ilvl w:val="0"/>
+          <w:numId w:val="5"/>
+        </w:numPr>
+      </w:pPr>
+      <w:r>
+        <w:t>The user is able to check its due books.</w:t>
+      </w:r>
+    </w:p>
+    <w:p>
+      <w:pPr>
+        <w:pStyle w:val="ListParagraph"/>
+        <w:numPr>
+          <w:ilvl w:val="0"/>
+          <w:numId w:val="5"/>
+        </w:numPr>
+      </w:pPr>
+      <w:r>
+        <w:t xml:space="preserve">Once </w:t>
+      </w:r>
+      <w:r>
+        <w:t>a user</w:t>
+      </w:r>
+      <w:r>
+        <w:t xml:space="preserve"> borrows a book, the available supply is decreased</w:t>
+      </w:r>
+      <w:r>
+        <w:t xml:space="preserve"> accordingly.</w:t>
+      </w:r>
+    </w:p>
+    <w:p>
+      <w:pPr>
+        <w:pStyle w:val="ListParagraph"/>
+        <w:ind w:left="360"/>
+      </w:pPr>
+    </w:p>
+    <w:p>
+      <w:pPr>
+        <w:pStyle w:val="Heading4"/>
+      </w:pPr>
+      <w:r>
+        <w:t>Test Cases</w:t>
+      </w:r>
+    </w:p>
+    <w:p/>
+    <w:tbl>
+      <w:tblPr>
+        <w:tblStyle w:val="TableGrid"/>
+        <w:tblW w:w="0" w:type="auto"/>
+        <w:tblInd w:w="360" w:type="dxa"/>
+        <w:tblLook w:val="04A0" w:firstRow="1" w:lastRow="0" w:firstColumn="1" w:lastColumn="0" w:noHBand="0" w:noVBand="1"/>
+      </w:tblPr>
+      <w:tblGrid>
+        <w:gridCol w:w="2245"/>
+        <w:gridCol w:w="2366"/>
+        <w:gridCol w:w="2286"/>
+        <w:gridCol w:w="2093"/>
+      </w:tblGrid>
+      <w:tr>
+        <w:tc>
+          <w:tcPr>
+            <w:tcW w:w="2245" w:type="dxa"/>
+          </w:tcPr>
+          <w:p>
+            <w:pPr>
+              <w:pStyle w:val="ListParagraph"/>
+              <w:ind w:left="0"/>
+            </w:pPr>
+            <w:r>
+              <w:t>Steps</w:t>
+            </w:r>
+          </w:p>
+        </w:tc>
+        <w:tc>
+          <w:tcPr>
+            <w:tcW w:w="2366" w:type="dxa"/>
+          </w:tcPr>
+          <w:p>
+            <w:pPr>
+              <w:pStyle w:val="ListParagraph"/>
+              <w:ind w:left="0"/>
+            </w:pPr>
+            <w:r>
+              <w:t>Expected results</w:t>
+            </w:r>
+          </w:p>
+        </w:tc>
+        <w:tc>
+          <w:tcPr>
+            <w:tcW w:w="2286" w:type="dxa"/>
+          </w:tcPr>
+          <w:p>
+            <w:pPr>
+              <w:pStyle w:val="ListParagraph"/>
+              <w:ind w:left="0"/>
+            </w:pPr>
+            <w:r>
+              <w:t>Actual results</w:t>
+            </w:r>
+          </w:p>
+        </w:tc>
+        <w:tc>
+          <w:tcPr>
+            <w:tcW w:w="2093" w:type="dxa"/>
+          </w:tcPr>
+          <w:p>
+            <w:pPr>
+              <w:pStyle w:val="ListParagraph"/>
+              <w:ind w:left="0"/>
+            </w:pPr>
+            <w:r>
+              <w:t>Status</w:t>
+            </w:r>
+          </w:p>
+        </w:tc>
+      </w:tr>
+      <w:tr>
+        <w:tc>
+          <w:tcPr>
+            <w:tcW w:w="2245" w:type="dxa"/>
+          </w:tcPr>
+          <w:p>
+            <w:pPr>
+              <w:pStyle w:val="ListParagraph"/>
+              <w:ind w:left="0"/>
+            </w:pPr>
+            <w:r>
+              <w:t xml:space="preserve">The </w:t>
+            </w:r>
+            <w:r>
+              <w:t>user</w:t>
+            </w:r>
+            <w:r>
+              <w:t xml:space="preserve"> opens the library web page.</w:t>
+            </w:r>
+          </w:p>
+        </w:tc>
+        <w:tc>
+          <w:tcPr>
+            <w:tcW w:w="2366" w:type="dxa"/>
+          </w:tcPr>
+          <w:p>
+            <w:pPr>
+              <w:pStyle w:val="ListParagraph"/>
+              <w:ind w:left="0"/>
+            </w:pPr>
+            <w:r>
+              <w:t>The page is properly loaded and provides the login panel.</w:t>
+            </w:r>
+          </w:p>
+        </w:tc>
+        <w:tc>
+          <w:tcPr>
+            <w:tcW w:w="2286" w:type="dxa"/>
+          </w:tcPr>
+          <w:p>
+            <w:pPr>
+              <w:pStyle w:val="ListParagraph"/>
+              <w:ind w:left="0"/>
+            </w:pPr>
+          </w:p>
+        </w:tc>
+        <w:tc>
+          <w:tcPr>
+            <w:tcW w:w="2093" w:type="dxa"/>
+          </w:tcPr>
+          <w:p>
+            <w:pPr>
+              <w:pStyle w:val="ListParagraph"/>
+              <w:ind w:left="0"/>
+            </w:pPr>
+            <w:r>
+              <w:t>OK</w:t>
+            </w:r>
+          </w:p>
+        </w:tc>
+      </w:tr>
+      <w:tr>
+        <w:tc>
+          <w:tcPr>
+            <w:tcW w:w="2245" w:type="dxa"/>
+          </w:tcPr>
+          <w:p>
+            <w:pPr>
+              <w:pStyle w:val="ListParagraph"/>
+              <w:ind w:left="0"/>
+            </w:pPr>
+            <w:r>
+              <w:t xml:space="preserve">The </w:t>
+            </w:r>
+            <w:r>
+              <w:t>user</w:t>
+            </w:r>
+            <w:r>
+              <w:t xml:space="preserve"> tries to log into the library, with a wrong password.</w:t>
+            </w:r>
+          </w:p>
+        </w:tc>
+        <w:tc>
+          <w:tcPr>
+            <w:tcW w:w="2366" w:type="dxa"/>
+          </w:tcPr>
+          <w:p>
+            <w:pPr>
+              <w:pStyle w:val="ListParagraph"/>
+              <w:ind w:left="0"/>
+            </w:pPr>
+            <w:r>
+              <w:t xml:space="preserve">The </w:t>
+            </w:r>
+            <w:r>
+              <w:t>user</w:t>
+            </w:r>
+            <w:r>
+              <w:t xml:space="preserve"> login attempt is rejected, with “The password you entered was not valid.”</w:t>
+            </w:r>
+          </w:p>
+        </w:tc>
+        <w:tc>
+          <w:tcPr>
+            <w:tcW w:w="2286" w:type="dxa"/>
+          </w:tcPr>
+          <w:p>
+            <w:pPr>
+              <w:pStyle w:val="ListParagraph"/>
+              <w:ind w:left="0"/>
+            </w:pPr>
+          </w:p>
+        </w:tc>
+        <w:tc>
+          <w:tcPr>
+            <w:tcW w:w="2093" w:type="dxa"/>
+          </w:tcPr>
+          <w:p>
+            <w:pPr>
+              <w:pStyle w:val="ListParagraph"/>
+              <w:ind w:left="0"/>
+            </w:pPr>
+            <w:r>
+              <w:t>OK</w:t>
+            </w:r>
+          </w:p>
+        </w:tc>
+      </w:tr>
+      <w:tr>
+        <w:tc>
+          <w:tcPr>
+            <w:tcW w:w="2245" w:type="dxa"/>
+          </w:tcPr>
+          <w:p>
+            <w:pPr>
+              <w:pStyle w:val="ListParagraph"/>
+              <w:ind w:left="0"/>
+            </w:pPr>
+            <w:r>
+              <w:t xml:space="preserve">The </w:t>
+            </w:r>
+            <w:r>
+              <w:t>user</w:t>
+            </w:r>
+            <w:r>
+              <w:t xml:space="preserve"> provides the correct credentials.</w:t>
+            </w:r>
+          </w:p>
+        </w:tc>
+        <w:tc>
+          <w:tcPr>
+            <w:tcW w:w="2366" w:type="dxa"/>
+          </w:tcPr>
+          <w:p>
+            <w:pPr>
+              <w:pStyle w:val="ListParagraph"/>
+              <w:ind w:left="0"/>
+            </w:pPr>
+            <w:r>
+              <w:t xml:space="preserve">The </w:t>
+            </w:r>
+            <w:r>
+              <w:t>user</w:t>
+            </w:r>
+            <w:r>
+              <w:t xml:space="preserve"> is logged in and he/she is redirected to the </w:t>
+            </w:r>
+            <w:r>
+              <w:t>welcome</w:t>
+            </w:r>
+            <w:r>
+              <w:t xml:space="preserve"> page.</w:t>
+            </w:r>
+          </w:p>
+        </w:tc>
+        <w:tc>
+          <w:tcPr>
+            <w:tcW w:w="2286" w:type="dxa"/>
+          </w:tcPr>
+          <w:p>
+            <w:pPr>
+              <w:pStyle w:val="ListParagraph"/>
+              <w:ind w:left="0"/>
+            </w:pPr>
+          </w:p>
+        </w:tc>
+        <w:tc>
+          <w:tcPr>
+            <w:tcW w:w="2093" w:type="dxa"/>
+          </w:tcPr>
+          <w:p>
+            <w:pPr>
+              <w:pStyle w:val="ListParagraph"/>
+              <w:ind w:left="0"/>
+            </w:pPr>
+            <w:r>
+              <w:t>OK</w:t>
+            </w:r>
+          </w:p>
+        </w:tc>
+      </w:tr>
+    </w:tbl>
+    <w:p/>
+    <w:p/>
+    <w:tbl>
+      <w:tblPr>
+        <w:tblStyle w:val="TableGrid"/>
+        <w:tblW w:w="0" w:type="auto"/>
+        <w:tblInd w:w="360" w:type="dxa"/>
+        <w:tblLook w:val="04A0" w:firstRow="1" w:lastRow="0" w:firstColumn="1" w:lastColumn="0" w:noHBand="0" w:noVBand="1"/>
+      </w:tblPr>
+      <w:tblGrid>
+        <w:gridCol w:w="2245"/>
+        <w:gridCol w:w="2366"/>
+        <w:gridCol w:w="2286"/>
+        <w:gridCol w:w="2093"/>
+      </w:tblGrid>
+      <w:tr>
+        <w:tc>
+          <w:tcPr>
+            <w:tcW w:w="2245" w:type="dxa"/>
+          </w:tcPr>
+          <w:p>
+            <w:pPr>
+              <w:pStyle w:val="ListParagraph"/>
+              <w:ind w:left="0"/>
+            </w:pPr>
+            <w:r>
+              <w:t>Steps</w:t>
+            </w:r>
+          </w:p>
+        </w:tc>
+        <w:tc>
+          <w:tcPr>
+            <w:tcW w:w="2366" w:type="dxa"/>
+          </w:tcPr>
+          <w:p>
+            <w:pPr>
+              <w:pStyle w:val="ListParagraph"/>
+              <w:ind w:left="0"/>
+            </w:pPr>
+            <w:r>
+              <w:t>Expected results</w:t>
+            </w:r>
+          </w:p>
+        </w:tc>
+        <w:tc>
+          <w:tcPr>
+            <w:tcW w:w="2286" w:type="dxa"/>
+          </w:tcPr>
+          <w:p>
+            <w:pPr>
+              <w:pStyle w:val="ListParagraph"/>
+              <w:ind w:left="0"/>
+            </w:pPr>
+            <w:r>
+              <w:t>Actual results</w:t>
+            </w:r>
+          </w:p>
+        </w:tc>
+        <w:tc>
+          <w:tcPr>
+            <w:tcW w:w="2093" w:type="dxa"/>
+          </w:tcPr>
+          <w:p>
+            <w:pPr>
+              <w:pStyle w:val="ListParagraph"/>
+              <w:ind w:left="0"/>
+            </w:pPr>
+            <w:r>
+              <w:t>Status</w:t>
+            </w:r>
+          </w:p>
+        </w:tc>
+      </w:tr>
+      <w:tr>
+        <w:tc>
+          <w:tcPr>
+            <w:tcW w:w="2245" w:type="dxa"/>
+          </w:tcPr>
+          <w:p>
+            <w:pPr>
+              <w:pStyle w:val="ListParagraph"/>
+              <w:ind w:left="0"/>
+            </w:pPr>
+            <w:r>
+              <w:t>The user chooses to search for a given book.</w:t>
+            </w:r>
+          </w:p>
+        </w:tc>
+        <w:tc>
+          <w:tcPr>
+            <w:tcW w:w="2366" w:type="dxa"/>
+          </w:tcPr>
+          <w:p>
+            <w:pPr>
+              <w:pStyle w:val="ListParagraph"/>
+              <w:ind w:left="0"/>
+            </w:pPr>
+            <w:r>
+              <w:t>“Search book” button is redirecting to the search form.</w:t>
+            </w:r>
+          </w:p>
+        </w:tc>
+        <w:tc>
+          <w:tcPr>
+            <w:tcW w:w="2286" w:type="dxa"/>
+          </w:tcPr>
+          <w:p>
+            <w:pPr>
+              <w:pStyle w:val="ListParagraph"/>
+              <w:ind w:left="0"/>
+            </w:pPr>
+          </w:p>
+        </w:tc>
+        <w:tc>
+          <w:tcPr>
+            <w:tcW w:w="2093" w:type="dxa"/>
+          </w:tcPr>
+          <w:p>
+            <w:pPr>
+              <w:pStyle w:val="ListParagraph"/>
+              <w:ind w:left="0"/>
+            </w:pPr>
+            <w:r>
+              <w:t>OK</w:t>
+            </w:r>
+          </w:p>
+        </w:tc>
+      </w:tr>
+      <w:tr>
+        <w:tc>
+          <w:tcPr>
+            <w:tcW w:w="2245" w:type="dxa"/>
+          </w:tcPr>
+          <w:p>
+            <w:pPr>
+              <w:pStyle w:val="ListParagraph"/>
+              <w:ind w:left="0"/>
+            </w:pPr>
+            <w:r>
+              <w:t xml:space="preserve">The user enters a Title search criterion, for </w:t>
+            </w:r>
+            <w:r>
+              <w:lastRenderedPageBreak/>
+              <w:t>an available book (we know that, in a testing environment).</w:t>
+            </w:r>
+          </w:p>
+        </w:tc>
+        <w:tc>
+          <w:tcPr>
+            <w:tcW w:w="2366" w:type="dxa"/>
+          </w:tcPr>
+          <w:p>
+            <w:pPr>
+              <w:pStyle w:val="ListParagraph"/>
+              <w:ind w:left="0"/>
+            </w:pPr>
+            <w:r>
+              <w:lastRenderedPageBreak/>
+              <w:t>The book that matches the search, is listed.</w:t>
+            </w:r>
+          </w:p>
+        </w:tc>
+        <w:tc>
+          <w:tcPr>
+            <w:tcW w:w="2286" w:type="dxa"/>
+          </w:tcPr>
+          <w:p>
+            <w:pPr>
+              <w:pStyle w:val="ListParagraph"/>
+              <w:ind w:left="0"/>
+            </w:pPr>
+          </w:p>
+        </w:tc>
+        <w:tc>
+          <w:tcPr>
+            <w:tcW w:w="2093" w:type="dxa"/>
+          </w:tcPr>
+          <w:p>
+            <w:pPr>
+              <w:pStyle w:val="ListParagraph"/>
+              <w:ind w:left="0"/>
+            </w:pPr>
+            <w:r>
+              <w:t>OK</w:t>
+            </w:r>
+          </w:p>
+        </w:tc>
+      </w:tr>
+      <w:tr>
+        <w:tc>
+          <w:tcPr>
+            <w:tcW w:w="2245" w:type="dxa"/>
+          </w:tcPr>
+          <w:p>
+            <w:pPr>
+              <w:pStyle w:val="ListParagraph"/>
+              <w:ind w:left="0"/>
+            </w:pPr>
+            <w:r>
+              <w:t>The user chooses to borrow the book.</w:t>
+            </w:r>
+          </w:p>
+        </w:tc>
+        <w:tc>
+          <w:tcPr>
+            <w:tcW w:w="2366" w:type="dxa"/>
+          </w:tcPr>
+          <w:p>
+            <w:pPr>
+              <w:pStyle w:val="ListParagraph"/>
+              <w:ind w:left="0"/>
+            </w:pPr>
+            <w:r>
+              <w:t>The book is borrowed for one month.</w:t>
+            </w:r>
+          </w:p>
+        </w:tc>
+        <w:tc>
+          <w:tcPr>
+            <w:tcW w:w="2286" w:type="dxa"/>
+          </w:tcPr>
+          <w:p>
+            <w:pPr>
+              <w:pStyle w:val="ListParagraph"/>
+              <w:ind w:left="0"/>
+            </w:pPr>
+          </w:p>
+        </w:tc>
+        <w:tc>
+          <w:tcPr>
+            <w:tcW w:w="2093" w:type="dxa"/>
+          </w:tcPr>
+          <w:p>
+            <w:pPr>
+              <w:pStyle w:val="ListParagraph"/>
+              <w:ind w:left="0"/>
+            </w:pPr>
+            <w:r>
+              <w:t>OK</w:t>
+            </w:r>
+          </w:p>
+        </w:tc>
+      </w:tr>
+      <w:tr>
+        <w:tc>
+          <w:tcPr>
+            <w:tcW w:w="2245" w:type="dxa"/>
+          </w:tcPr>
+          <w:p>
+            <w:pPr>
+              <w:pStyle w:val="ListParagraph"/>
+              <w:ind w:left="0"/>
+            </w:pPr>
+            <w:r>
+              <w:t>The user chooses to navigate through all books and enters an empty criterion.</w:t>
+            </w:r>
+          </w:p>
+        </w:tc>
+        <w:tc>
+          <w:tcPr>
+            <w:tcW w:w="2366" w:type="dxa"/>
+          </w:tcPr>
+          <w:p>
+            <w:pPr>
+              <w:pStyle w:val="ListParagraph"/>
+              <w:ind w:left="0"/>
+            </w:pPr>
+            <w:r>
+              <w:t>All available books are provided.</w:t>
+            </w:r>
+          </w:p>
+        </w:tc>
+        <w:tc>
+          <w:tcPr>
+            <w:tcW w:w="2286" w:type="dxa"/>
+          </w:tcPr>
+          <w:p>
+            <w:pPr>
+              <w:pStyle w:val="ListParagraph"/>
+              <w:ind w:left="0"/>
+            </w:pPr>
+          </w:p>
+        </w:tc>
+        <w:tc>
+          <w:tcPr>
+            <w:tcW w:w="2093" w:type="dxa"/>
+          </w:tcPr>
+          <w:p>
+            <w:pPr>
+              <w:pStyle w:val="ListParagraph"/>
+              <w:ind w:left="0"/>
+            </w:pPr>
+            <w:r>
+              <w:t>OK</w:t>
+            </w:r>
+          </w:p>
+        </w:tc>
+      </w:tr>
+      <w:tr>
+        <w:tc>
+          <w:tcPr>
+            <w:tcW w:w="2245" w:type="dxa"/>
+          </w:tcPr>
+          <w:p>
+            <w:pPr>
+              <w:pStyle w:val="ListParagraph"/>
+              <w:ind w:left="0"/>
+            </w:pPr>
+            <w:r>
+              <w:t>The user chooses to search again for the borrowed book. Now it uses an Author criterion.</w:t>
+            </w:r>
+          </w:p>
+        </w:tc>
+        <w:tc>
+          <w:tcPr>
+            <w:tcW w:w="2366" w:type="dxa"/>
+          </w:tcPr>
+          <w:p>
+            <w:pPr>
+              <w:pStyle w:val="ListParagraph"/>
+              <w:ind w:left="0"/>
+            </w:pPr>
+            <w:r>
+              <w:t>The book is listed, but it should not be again available for the same user and a proper message should be displayed.</w:t>
+            </w:r>
+          </w:p>
+        </w:tc>
+        <w:tc>
+          <w:tcPr>
+            <w:tcW w:w="2286" w:type="dxa"/>
+          </w:tcPr>
+          <w:p>
+            <w:pPr>
+              <w:pStyle w:val="ListParagraph"/>
+              <w:ind w:left="0"/>
+            </w:pPr>
+            <w:r>
+              <w:t xml:space="preserve">The user is able to </w:t>
+            </w:r>
+            <w:r>
+              <w:t xml:space="preserve">press </w:t>
+            </w:r>
+            <w:r>
+              <w:t xml:space="preserve">borrow </w:t>
+            </w:r>
+            <w:r>
+              <w:t xml:space="preserve">button </w:t>
+            </w:r>
+            <w:r>
+              <w:t>again</w:t>
+            </w:r>
+            <w:r>
+              <w:t>. Even though a message is provided also technical info is displayed.</w:t>
+            </w:r>
+          </w:p>
+        </w:tc>
+        <w:tc>
+          <w:tcPr>
+            <w:tcW w:w="2093" w:type="dxa"/>
+          </w:tcPr>
+          <w:p>
+            <w:pPr>
+              <w:pStyle w:val="ListParagraph"/>
+              <w:ind w:left="0"/>
+            </w:pPr>
+            <w:r>
+              <w:t>KO</w:t>
+            </w:r>
+          </w:p>
+        </w:tc>
+      </w:tr>
+    </w:tbl>
+    <w:p/>
+    <w:p/>
+    <w:p>
+      <w:pPr>
+        <w:pStyle w:val="Heading4"/>
+      </w:pPr>
+      <w:r>
+        <w:t>Incidents</w:t>
+      </w:r>
+    </w:p>
+    <w:p/>
+    <w:p>
+      <w:pPr>
+        <w:rPr>
+          <w:u w:val="single"/>
+        </w:rPr>
+      </w:pPr>
+      <w:r>
+        <w:rPr>
+          <w:u w:val="single"/>
+        </w:rPr>
+        <w:t>Incident report: LIB-</w:t>
+      </w:r>
+      <w:r>
+        <w:rPr>
+          <w:u w:val="single"/>
+        </w:rPr>
+        <w:t>3</w:t>
+      </w:r>
+    </w:p>
+    <w:p>
+      <w:pPr>
+        <w:rPr>
+          <w:u w:val="single"/>
+        </w:rPr>
+      </w:pPr>
+      <w:r>
+        <w:t>Steps to reproduce</w:t>
+      </w:r>
+      <w:r>
+        <w:rPr>
+          <w:u w:val="single"/>
+        </w:rPr>
+        <w:t>:</w:t>
+      </w:r>
+    </w:p>
+    <w:p>
+      <w:pPr>
+        <w:pStyle w:val="ListParagraph"/>
+        <w:numPr>
+          <w:ilvl w:val="0"/>
+          <w:numId w:val="6"/>
+        </w:numPr>
+        <w:rPr>
+          <w:u w:val="single"/>
+        </w:rPr>
+      </w:pPr>
+      <w:r>
+        <w:t>The user borrows a book.</w:t>
+      </w:r>
+    </w:p>
+    <w:p>
+      <w:pPr>
+        <w:pStyle w:val="ListParagraph"/>
+        <w:numPr>
+          <w:ilvl w:val="0"/>
+          <w:numId w:val="6"/>
+        </w:numPr>
+        <w:rPr>
+          <w:u w:val="single"/>
+        </w:rPr>
+      </w:pPr>
+      <w:r>
+        <w:t>The user is trying to borrow again the same book.</w:t>
+      </w:r>
+    </w:p>
+    <w:p>
+      <w:pPr>
+        <w:pStyle w:val="ListParagraph"/>
+      </w:pPr>
+      <w:r>
+        <w:rPr>
+          <w:u w:val="single"/>
+        </w:rPr>
+        <w:t>Expected results:</w:t>
+      </w:r>
+      <w:r>
+        <w:t xml:space="preserve"> The borrow button should be deactivated or a proper (non-technical) message should be displayed.</w:t>
+      </w:r>
+    </w:p>
+    <w:p>
+      <w:pPr>
+        <w:pStyle w:val="ListParagraph"/>
+      </w:pPr>
+      <w:r>
+        <w:rPr>
+          <w:u w:val="single"/>
+        </w:rPr>
+        <w:t>Actual result:</w:t>
+      </w:r>
+      <w:r>
+        <w:t xml:space="preserve"> Some unexpected technical details are provided. See the screen shot.</w:t>
+      </w:r>
+    </w:p>
+    <w:p>
+      <w:pPr>
+        <w:pStyle w:val="ListParagraph"/>
+      </w:pPr>
+    </w:p>
+    <w:p>
+      <w:pPr>
+        <w:pStyle w:val="ListParagraph"/>
+      </w:pPr>
+      <w:r>
+        <w:rPr>
+          <w:noProof/>
+        </w:rPr>
+        <w:drawing>
+          <wp:inline distT="0" distB="0" distL="0" distR="0" wp14:anchorId="52E377D7" wp14:editId="161DFEF8">
+            <wp:extent cx="5943600" cy="1066800"/>
+            <wp:effectExtent l="0" t="0" r="0" b="0"/>
+            <wp:docPr id="2" name="Picture 2"/>
+            <wp:cNvGraphicFramePr>
+              <a:graphicFrameLocks xmlns:a="http://schemas.openxmlformats.org/drawingml/2006/main" noChangeAspect="1"/>
+            </wp:cNvGraphicFramePr>
+            <a:graphic xmlns:a="http://schemas.openxmlformats.org/drawingml/2006/main">
+              <a:graphicData uri="http://schemas.openxmlformats.org/drawingml/2006/picture">
+                <pic:pic xmlns:pic="http://schemas.openxmlformats.org/drawingml/2006/picture">
+                  <pic:nvPicPr>
+                    <pic:cNvPr id="0" name="Picture 2"/>
+                    <pic:cNvPicPr>
+                      <a:picLocks noChangeAspect="1" noChangeArrowheads="1"/>
+                    </pic:cNvPicPr>
+                  </pic:nvPicPr>
+                  <pic:blipFill>
+                    <a:blip r:embed="rId8">
+                      <a:extLst>
+                        <a:ext uri="{28A0092B-C50C-407E-A947-70E740481C1C}">
+                          <a14:useLocalDpi xmlns:a14="http://schemas.microsoft.com/office/drawing/2010/main" val="0"/>
+                        </a:ext>
+                      </a:extLst>
+                    </a:blip>
+                    <a:srcRect/>
+                    <a:stretch>
+                      <a:fillRect/>
+                    </a:stretch>
+                  </pic:blipFill>
+                  <pic:spPr bwMode="auto">
+                    <a:xfrm>
+                      <a:off x="0" y="0"/>
+                      <a:ext cx="5943600" cy="1066800"/>
+                    </a:xfrm>
+                    <a:prstGeom prst="rect">
+                      <a:avLst/>
+                    </a:prstGeom>
+                    <a:noFill/>
+                    <a:ln>
+                      <a:noFill/>
+                    </a:ln>
+                  </pic:spPr>
+                </pic:pic>
+              </a:graphicData>
+            </a:graphic>
+          </wp:inline>
+        </w:drawing>
       </w:r>
       <w:bookmarkStart w:id="0" w:name="_GoBack"/>
       <w:bookmarkEnd w:id="0"/>
     </w:p>
-    <w:p>
-      <w:pPr>
-        <w:pStyle w:val="ListParagraph"/>
-        <w:ind w:left="360"/>
-        <w:rPr>
-          <w:u w:val="single"/>
-        </w:rPr>
-      </w:pPr>
-    </w:p>
-    <w:p>
-      <w:pPr>
-        <w:pStyle w:val="ListParagraph"/>
-        <w:ind w:left="360"/>
-        <w:rPr>
-          <w:u w:val="single"/>
-        </w:rPr>
-      </w:pPr>
-    </w:p>
-    <w:p>
-      <w:pPr>
-        <w:pStyle w:val="ListParagraph"/>
-        <w:ind w:left="360"/>
-      </w:pPr>
-    </w:p>
     <w:sectPr>
+      <w:headerReference w:type="default" r:id="rId9"/>
+      <w:headerReference w:type="first" r:id="rId10"/>
       <w:pgSz w:w="12240" w:h="15840"/>
       <w:pgMar w:top="1440" w:right="1440" w:bottom="1440" w:left="1440" w:header="720" w:footer="720" w:gutter="0"/>
       <w:cols w:space="720"/>
+      <w:titlePg/>
       <w:docGrid w:linePitch="360"/>
     </w:sectPr>
   </w:body>
 </w:document>
+</file>
+
+<file path=word/endnotes.xml><?xml version="1.0" encoding="utf-8"?>
+<w:endnotes xmlns:wpc="http://schemas.microsoft.com/office/word/2010/wordprocessingCanvas" xmlns:cx="http://schemas.microsoft.com/office/drawing/2014/chartex" xmlns:cx1="http://schemas.microsoft.com/office/drawing/2015/9/8/chartex" xmlns:cx2="http://schemas.microsoft.com/office/drawing/2015/10/21/chartex" xmlns:cx3="http://schemas.microsoft.com/office/drawing/2016/5/9/chartex" xmlns:cx4="http://schemas.microsoft.com/office/drawing/2016/5/10/chartex" xmlns:cx5="http://schemas.microsoft.com/office/drawing/2016/5/11/chartex" xmlns:cx6="http://schemas.microsoft.com/office/drawing/2016/5/12/chartex" xmlns:cx7="http://schemas.microsoft.com/office/drawing/2016/5/13/chartex" xmlns:cx8="http://schemas.microsoft.com/office/drawing/2016/5/14/chartex" xmlns:mc="http://schemas.openxmlformats.org/markup-compatibility/2006" xmlns:aink="http://schemas.microsoft.com/office/drawing/2016/ink" xmlns:am3d="http://schemas.microsoft.com/office/drawing/2017/model3d" xmlns:o="urn:schemas-microsoft-com:office:office" xmlns:r="http://schemas.openxmlformats.org/officeDocument/2006/relationships" xmlns:m="http://schemas.openxmlformats.org/officeDocument/2006/math" xmlns:v="urn:schemas-microsoft-com:vml" xmlns:wp14="http://schemas.microsoft.com/office/word/2010/wordprocessingDrawing" xmlns:wp="http://schemas.openxmlformats.org/drawingml/2006/wordprocessingDrawing" xmlns:w10="urn:schemas-microsoft-com:office:word" xmlns:w="http://schemas.openxmlformats.org/wordprocessingml/2006/main" xmlns:w14="http://schemas.microsoft.com/office/word/2010/wordml" xmlns:w15="http://schemas.microsoft.com/office/word/2012/wordml" xmlns:w16cid="http://schemas.microsoft.com/office/word/2016/wordml/cid" xmlns:w16se="http://schemas.microsoft.com/office/word/2015/wordml/symex" xmlns:wpg="http://schemas.microsoft.com/office/word/2010/wordprocessingGroup" xmlns:wpi="http://schemas.microsoft.com/office/word/2010/wordprocessingInk" xmlns:wne="http://schemas.microsoft.com/office/word/2006/wordml" xmlns:wps="http://schemas.microsoft.com/office/word/2010/wordprocessingShape" mc:Ignorable="w14 w15 w16se w16cid wp14">
+  <w:endnote w:type="separator" w:id="-1">
+    <w:p>
+      <w:pPr>
+        <w:spacing w:after="0" w:line="240" w:lineRule="auto"/>
+      </w:pPr>
+      <w:r>
+        <w:separator/>
+      </w:r>
+    </w:p>
+  </w:endnote>
+  <w:endnote w:type="continuationSeparator" w:id="0">
+    <w:p>
+      <w:pPr>
+        <w:spacing w:after="0" w:line="240" w:lineRule="auto"/>
+      </w:pPr>
+      <w:r>
+        <w:continuationSeparator/>
+      </w:r>
+    </w:p>
+  </w:endnote>
+</w:endnotes>
+</file>
+
+<file path=word/footnotes.xml><?xml version="1.0" encoding="utf-8"?>
+<w:footnotes xmlns:wpc="http://schemas.microsoft.com/office/word/2010/wordprocessingCanvas" xmlns:cx="http://schemas.microsoft.com/office/drawing/2014/chartex" xmlns:cx1="http://schemas.microsoft.com/office/drawing/2015/9/8/chartex" xmlns:cx2="http://schemas.microsoft.com/office/drawing/2015/10/21/chartex" xmlns:cx3="http://schemas.microsoft.com/office/drawing/2016/5/9/chartex" xmlns:cx4="http://schemas.microsoft.com/office/drawing/2016/5/10/chartex" xmlns:cx5="http://schemas.microsoft.com/office/drawing/2016/5/11/chartex" xmlns:cx6="http://schemas.microsoft.com/office/drawing/2016/5/12/chartex" xmlns:cx7="http://schemas.microsoft.com/office/drawing/2016/5/13/chartex" xmlns:cx8="http://schemas.microsoft.com/office/drawing/2016/5/14/chartex" xmlns:mc="http://schemas.openxmlformats.org/markup-compatibility/2006" xmlns:aink="http://schemas.microsoft.com/office/drawing/2016/ink" xmlns:am3d="http://schemas.microsoft.com/office/drawing/2017/model3d" xmlns:o="urn:schemas-microsoft-com:office:office" xmlns:r="http://schemas.openxmlformats.org/officeDocument/2006/relationships" xmlns:m="http://schemas.openxmlformats.org/officeDocument/2006/math" xmlns:v="urn:schemas-microsoft-com:vml" xmlns:wp14="http://schemas.microsoft.com/office/word/2010/wordprocessingDrawing" xmlns:wp="http://schemas.openxmlformats.org/drawingml/2006/wordprocessingDrawing" xmlns:w10="urn:schemas-microsoft-com:office:word" xmlns:w="http://schemas.openxmlformats.org/wordprocessingml/2006/main" xmlns:w14="http://schemas.microsoft.com/office/word/2010/wordml" xmlns:w15="http://schemas.microsoft.com/office/word/2012/wordml" xmlns:w16cid="http://schemas.microsoft.com/office/word/2016/wordml/cid" xmlns:w16se="http://schemas.microsoft.com/office/word/2015/wordml/symex" xmlns:wpg="http://schemas.microsoft.com/office/word/2010/wordprocessingGroup" xmlns:wpi="http://schemas.microsoft.com/office/word/2010/wordprocessingInk" xmlns:wne="http://schemas.microsoft.com/office/word/2006/wordml" xmlns:wps="http://schemas.microsoft.com/office/word/2010/wordprocessingShape" mc:Ignorable="w14 w15 w16se w16cid wp14">
+  <w:footnote w:type="separator" w:id="-1">
+    <w:p>
+      <w:pPr>
+        <w:spacing w:after="0" w:line="240" w:lineRule="auto"/>
+      </w:pPr>
+      <w:r>
+        <w:separator/>
+      </w:r>
+    </w:p>
+  </w:footnote>
+  <w:footnote w:type="continuationSeparator" w:id="0">
+    <w:p>
+      <w:pPr>
+        <w:spacing w:after="0" w:line="240" w:lineRule="auto"/>
+      </w:pPr>
+      <w:r>
+        <w:continuationSeparator/>
+      </w:r>
+    </w:p>
+  </w:footnote>
+</w:footnotes>
+</file>
+
+<file path=word/header1.xml><?xml version="1.0" encoding="utf-8"?>
+<w:hdr xmlns:wpc="http://schemas.microsoft.com/office/word/2010/wordprocessingCanvas" xmlns:cx="http://schemas.microsoft.com/office/drawing/2014/chartex" xmlns:cx1="http://schemas.microsoft.com/office/drawing/2015/9/8/chartex" xmlns:cx2="http://schemas.microsoft.com/office/drawing/2015/10/21/chartex" xmlns:cx3="http://schemas.microsoft.com/office/drawing/2016/5/9/chartex" xmlns:cx4="http://schemas.microsoft.com/office/drawing/2016/5/10/chartex" xmlns:cx5="http://schemas.microsoft.com/office/drawing/2016/5/11/chartex" xmlns:cx6="http://schemas.microsoft.com/office/drawing/2016/5/12/chartex" xmlns:cx7="http://schemas.microsoft.com/office/drawing/2016/5/13/chartex" xmlns:cx8="http://schemas.microsoft.com/office/drawing/2016/5/14/chartex" xmlns:mc="http://schemas.openxmlformats.org/markup-compatibility/2006" xmlns:aink="http://schemas.microsoft.com/office/drawing/2016/ink" xmlns:am3d="http://schemas.microsoft.com/office/drawing/2017/model3d" xmlns:o="urn:schemas-microsoft-com:office:office" xmlns:r="http://schemas.openxmlformats.org/officeDocument/2006/relationships" xmlns:m="http://schemas.openxmlformats.org/officeDocument/2006/math" xmlns:v="urn:schemas-microsoft-com:vml" xmlns:wp14="http://schemas.microsoft.com/office/word/2010/wordprocessingDrawing" xmlns:wp="http://schemas.openxmlformats.org/drawingml/2006/wordprocessingDrawing" xmlns:w10="urn:schemas-microsoft-com:office:word" xmlns:w="http://schemas.openxmlformats.org/wordprocessingml/2006/main" xmlns:w14="http://schemas.microsoft.com/office/word/2010/wordml" xmlns:w15="http://schemas.microsoft.com/office/word/2012/wordml" xmlns:w16cid="http://schemas.microsoft.com/office/word/2016/wordml/cid" xmlns:w16se="http://schemas.microsoft.com/office/word/2015/wordml/symex" xmlns:wpg="http://schemas.microsoft.com/office/word/2010/wordprocessingGroup" xmlns:wpi="http://schemas.microsoft.com/office/word/2010/wordprocessingInk" xmlns:wne="http://schemas.microsoft.com/office/word/2006/wordml" xmlns:wps="http://schemas.microsoft.com/office/word/2010/wordprocessingShape" mc:Ignorable="w14 w15 w16se w16cid wp14">
+  <w:p>
+    <w:pPr>
+      <w:pStyle w:val="Header"/>
+    </w:pPr>
+  </w:p>
+  <w:p>
+    <w:pPr>
+      <w:pStyle w:val="Header"/>
+    </w:pPr>
+  </w:p>
+</w:hdr>
+</file>
+
+<file path=word/header2.xml><?xml version="1.0" encoding="utf-8"?>
+<w:hdr xmlns:wpc="http://schemas.microsoft.com/office/word/2010/wordprocessingCanvas" xmlns:cx="http://schemas.microsoft.com/office/drawing/2014/chartex" xmlns:cx1="http://schemas.microsoft.com/office/drawing/2015/9/8/chartex" xmlns:cx2="http://schemas.microsoft.com/office/drawing/2015/10/21/chartex" xmlns:cx3="http://schemas.microsoft.com/office/drawing/2016/5/9/chartex" xmlns:cx4="http://schemas.microsoft.com/office/drawing/2016/5/10/chartex" xmlns:cx5="http://schemas.microsoft.com/office/drawing/2016/5/11/chartex" xmlns:cx6="http://schemas.microsoft.com/office/drawing/2016/5/12/chartex" xmlns:cx7="http://schemas.microsoft.com/office/drawing/2016/5/13/chartex" xmlns:cx8="http://schemas.microsoft.com/office/drawing/2016/5/14/chartex" xmlns:mc="http://schemas.openxmlformats.org/markup-compatibility/2006" xmlns:aink="http://schemas.microsoft.com/office/drawing/2016/ink" xmlns:am3d="http://schemas.microsoft.com/office/drawing/2017/model3d" xmlns:o="urn:schemas-microsoft-com:office:office" xmlns:r="http://schemas.openxmlformats.org/officeDocument/2006/relationships" xmlns:m="http://schemas.openxmlformats.org/officeDocument/2006/math" xmlns:v="urn:schemas-microsoft-com:vml" xmlns:wp14="http://schemas.microsoft.com/office/word/2010/wordprocessingDrawing" xmlns:wp="http://schemas.openxmlformats.org/drawingml/2006/wordprocessingDrawing" xmlns:w10="urn:schemas-microsoft-com:office:word" xmlns:w="http://schemas.openxmlformats.org/wordprocessingml/2006/main" xmlns:w14="http://schemas.microsoft.com/office/word/2010/wordml" xmlns:w15="http://schemas.microsoft.com/office/word/2012/wordml" xmlns:w16cid="http://schemas.microsoft.com/office/word/2016/wordml/cid" xmlns:w16se="http://schemas.microsoft.com/office/word/2015/wordml/symex" xmlns:wpg="http://schemas.microsoft.com/office/word/2010/wordprocessingGroup" xmlns:wpi="http://schemas.microsoft.com/office/word/2010/wordprocessingInk" xmlns:wne="http://schemas.microsoft.com/office/word/2006/wordml" xmlns:wps="http://schemas.microsoft.com/office/word/2010/wordprocessingShape" mc:Ignorable="w14 w15 w16se w16cid wp14">
+  <w:p>
+    <w:pPr>
+      <w:pStyle w:val="Header"/>
+    </w:pPr>
+    <w:r>
+      <w:t>Team members: Vasile Pop – Developer, QA Engineer</w:t>
+    </w:r>
+    <w:r>
+      <w:t xml:space="preserve"> (vasile.pop@gmail.com)</w:t>
+    </w:r>
+  </w:p>
+  <w:p>
+    <w:pPr>
+      <w:pStyle w:val="Header"/>
+    </w:pPr>
+    <w:r>
+      <w:t xml:space="preserve">                              Razvan Burian – PO, QA Engineer</w:t>
+    </w:r>
+    <w:r>
+      <w:tab/>
+    </w:r>
+    <w:r>
+      <w:t xml:space="preserve"> (razvan.burian@gmail.com)</w:t>
+    </w:r>
+  </w:p>
+</w:hdr>
 </file>
 
 <file path=word/numbering.xml><?xml version="1.0" encoding="utf-8"?>
@@ -1093,6 +2165,95 @@
     </w:lvl>
   </w:abstractNum>
   <w:abstractNum w:abstractNumId="1" w15:restartNumberingAfterBreak="0">
+    <w:nsid w:val="324E12C7"/>
+    <w:multiLevelType w:val="hybridMultilevel"/>
+    <w:tmpl w:val="013A5F4C"/>
+    <w:lvl w:ilvl="0" w:tplc="0409000F">
+      <w:start w:val="1"/>
+      <w:numFmt w:val="decimal"/>
+      <w:lvlText w:val="%1."/>
+      <w:lvlJc w:val="left"/>
+      <w:pPr>
+        <w:ind w:left="720" w:hanging="360"/>
+      </w:pPr>
+      <w:rPr>
+        <w:rFonts w:hint="default"/>
+      </w:rPr>
+    </w:lvl>
+    <w:lvl w:ilvl="1" w:tplc="04090019" w:tentative="1">
+      <w:start w:val="1"/>
+      <w:numFmt w:val="lowerLetter"/>
+      <w:lvlText w:val="%2."/>
+      <w:lvlJc w:val="left"/>
+      <w:pPr>
+        <w:ind w:left="1440" w:hanging="360"/>
+      </w:pPr>
+    </w:lvl>
+    <w:lvl w:ilvl="2" w:tplc="0409001B" w:tentative="1">
+      <w:start w:val="1"/>
+      <w:numFmt w:val="lowerRoman"/>
+      <w:lvlText w:val="%3."/>
+      <w:lvlJc w:val="right"/>
+      <w:pPr>
+        <w:ind w:left="2160" w:hanging="180"/>
+      </w:pPr>
+    </w:lvl>
+    <w:lvl w:ilvl="3" w:tplc="0409000F" w:tentative="1">
+      <w:start w:val="1"/>
+      <w:numFmt w:val="decimal"/>
+      <w:lvlText w:val="%4."/>
+      <w:lvlJc w:val="left"/>
+      <w:pPr>
+        <w:ind w:left="2880" w:hanging="360"/>
+      </w:pPr>
+    </w:lvl>
+    <w:lvl w:ilvl="4" w:tplc="04090019" w:tentative="1">
+      <w:start w:val="1"/>
+      <w:numFmt w:val="lowerLetter"/>
+      <w:lvlText w:val="%5."/>
+      <w:lvlJc w:val="left"/>
+      <w:pPr>
+        <w:ind w:left="3600" w:hanging="360"/>
+      </w:pPr>
+    </w:lvl>
+    <w:lvl w:ilvl="5" w:tplc="0409001B" w:tentative="1">
+      <w:start w:val="1"/>
+      <w:numFmt w:val="lowerRoman"/>
+      <w:lvlText w:val="%6."/>
+      <w:lvlJc w:val="right"/>
+      <w:pPr>
+        <w:ind w:left="4320" w:hanging="180"/>
+      </w:pPr>
+    </w:lvl>
+    <w:lvl w:ilvl="6" w:tplc="0409000F" w:tentative="1">
+      <w:start w:val="1"/>
+      <w:numFmt w:val="decimal"/>
+      <w:lvlText w:val="%7."/>
+      <w:lvlJc w:val="left"/>
+      <w:pPr>
+        <w:ind w:left="5040" w:hanging="360"/>
+      </w:pPr>
+    </w:lvl>
+    <w:lvl w:ilvl="7" w:tplc="04090019" w:tentative="1">
+      <w:start w:val="1"/>
+      <w:numFmt w:val="lowerLetter"/>
+      <w:lvlText w:val="%8."/>
+      <w:lvlJc w:val="left"/>
+      <w:pPr>
+        <w:ind w:left="5760" w:hanging="360"/>
+      </w:pPr>
+    </w:lvl>
+    <w:lvl w:ilvl="8" w:tplc="0409001B" w:tentative="1">
+      <w:start w:val="1"/>
+      <w:numFmt w:val="lowerRoman"/>
+      <w:lvlText w:val="%9."/>
+      <w:lvlJc w:val="right"/>
+      <w:pPr>
+        <w:ind w:left="6480" w:hanging="180"/>
+      </w:pPr>
+    </w:lvl>
+  </w:abstractNum>
+  <w:abstractNum w:abstractNumId="2" w15:restartNumberingAfterBreak="0">
     <w:nsid w:val="4A530DA2"/>
     <w:multiLevelType w:val="hybridMultilevel"/>
     <w:tmpl w:val="F2846BC2"/>
@@ -1181,7 +2342,7 @@
       </w:pPr>
     </w:lvl>
   </w:abstractNum>
-  <w:abstractNum w:abstractNumId="2" w15:restartNumberingAfterBreak="0">
+  <w:abstractNum w:abstractNumId="3" w15:restartNumberingAfterBreak="0">
     <w:nsid w:val="508015CA"/>
     <w:multiLevelType w:val="hybridMultilevel"/>
     <w:tmpl w:val="2D2C813C"/>
@@ -1270,7 +2431,7 @@
       </w:pPr>
     </w:lvl>
   </w:abstractNum>
-  <w:abstractNum w:abstractNumId="3" w15:restartNumberingAfterBreak="0">
+  <w:abstractNum w:abstractNumId="4" w15:restartNumberingAfterBreak="0">
     <w:nsid w:val="56DE3A72"/>
     <w:multiLevelType w:val="hybridMultilevel"/>
     <w:tmpl w:val="9E28D2BA"/>
@@ -1359,16 +2520,111 @@
       </w:pPr>
     </w:lvl>
   </w:abstractNum>
+  <w:abstractNum w:abstractNumId="5" w15:restartNumberingAfterBreak="0">
+    <w:nsid w:val="658B45B3"/>
+    <w:multiLevelType w:val="hybridMultilevel"/>
+    <w:tmpl w:val="C3F29998"/>
+    <w:lvl w:ilvl="0" w:tplc="0409000F">
+      <w:start w:val="1"/>
+      <w:numFmt w:val="decimal"/>
+      <w:lvlText w:val="%1."/>
+      <w:lvlJc w:val="left"/>
+      <w:pPr>
+        <w:ind w:left="720" w:hanging="360"/>
+      </w:pPr>
+      <w:rPr>
+        <w:rFonts w:hint="default"/>
+      </w:rPr>
+    </w:lvl>
+    <w:lvl w:ilvl="1" w:tplc="04090019" w:tentative="1">
+      <w:start w:val="1"/>
+      <w:numFmt w:val="lowerLetter"/>
+      <w:lvlText w:val="%2."/>
+      <w:lvlJc w:val="left"/>
+      <w:pPr>
+        <w:ind w:left="1440" w:hanging="360"/>
+      </w:pPr>
+    </w:lvl>
+    <w:lvl w:ilvl="2" w:tplc="0409001B" w:tentative="1">
+      <w:start w:val="1"/>
+      <w:numFmt w:val="lowerRoman"/>
+      <w:lvlText w:val="%3."/>
+      <w:lvlJc w:val="right"/>
+      <w:pPr>
+        <w:ind w:left="2160" w:hanging="180"/>
+      </w:pPr>
+    </w:lvl>
+    <w:lvl w:ilvl="3" w:tplc="0409000F" w:tentative="1">
+      <w:start w:val="1"/>
+      <w:numFmt w:val="decimal"/>
+      <w:lvlText w:val="%4."/>
+      <w:lvlJc w:val="left"/>
+      <w:pPr>
+        <w:ind w:left="2880" w:hanging="360"/>
+      </w:pPr>
+    </w:lvl>
+    <w:lvl w:ilvl="4" w:tplc="04090019" w:tentative="1">
+      <w:start w:val="1"/>
+      <w:numFmt w:val="lowerLetter"/>
+      <w:lvlText w:val="%5."/>
+      <w:lvlJc w:val="left"/>
+      <w:pPr>
+        <w:ind w:left="3600" w:hanging="360"/>
+      </w:pPr>
+    </w:lvl>
+    <w:lvl w:ilvl="5" w:tplc="0409001B" w:tentative="1">
+      <w:start w:val="1"/>
+      <w:numFmt w:val="lowerRoman"/>
+      <w:lvlText w:val="%6."/>
+      <w:lvlJc w:val="right"/>
+      <w:pPr>
+        <w:ind w:left="4320" w:hanging="180"/>
+      </w:pPr>
+    </w:lvl>
+    <w:lvl w:ilvl="6" w:tplc="0409000F" w:tentative="1">
+      <w:start w:val="1"/>
+      <w:numFmt w:val="decimal"/>
+      <w:lvlText w:val="%7."/>
+      <w:lvlJc w:val="left"/>
+      <w:pPr>
+        <w:ind w:left="5040" w:hanging="360"/>
+      </w:pPr>
+    </w:lvl>
+    <w:lvl w:ilvl="7" w:tplc="04090019" w:tentative="1">
+      <w:start w:val="1"/>
+      <w:numFmt w:val="lowerLetter"/>
+      <w:lvlText w:val="%8."/>
+      <w:lvlJc w:val="left"/>
+      <w:pPr>
+        <w:ind w:left="5760" w:hanging="360"/>
+      </w:pPr>
+    </w:lvl>
+    <w:lvl w:ilvl="8" w:tplc="0409001B" w:tentative="1">
+      <w:start w:val="1"/>
+      <w:numFmt w:val="lowerRoman"/>
+      <w:lvlText w:val="%9."/>
+      <w:lvlJc w:val="right"/>
+      <w:pPr>
+        <w:ind w:left="6480" w:hanging="180"/>
+      </w:pPr>
+    </w:lvl>
+  </w:abstractNum>
   <w:num w:numId="1">
-    <w:abstractNumId w:val="3"/>
+    <w:abstractNumId w:val="4"/>
   </w:num>
   <w:num w:numId="2">
     <w:abstractNumId w:val="0"/>
   </w:num>
   <w:num w:numId="3">
+    <w:abstractNumId w:val="3"/>
+  </w:num>
+  <w:num w:numId="4">
     <w:abstractNumId w:val="2"/>
   </w:num>
-  <w:num w:numId="4">
+  <w:num w:numId="5">
+    <w:abstractNumId w:val="5"/>
+  </w:num>
+  <w:num w:numId="6">
     <w:abstractNumId w:val="1"/>
   </w:num>
 </w:numbering>
@@ -1837,6 +3093,28 @@
       <w:szCs w:val="24"/>
     </w:rPr>
   </w:style>
+  <w:style w:type="paragraph" w:styleId="Heading4">
+    <w:name w:val="heading 4"/>
+    <w:basedOn w:val="Normal"/>
+    <w:next w:val="Normal"/>
+    <w:link w:val="Heading4Char"/>
+    <w:uiPriority w:val="9"/>
+    <w:unhideWhenUsed/>
+    <w:qFormat/>
+    <w:rsid w:val="004E20C0"/>
+    <w:pPr>
+      <w:keepNext/>
+      <w:keepLines/>
+      <w:spacing w:before="40" w:after="0"/>
+      <w:outlineLvl w:val="3"/>
+    </w:pPr>
+    <w:rPr>
+      <w:rFonts w:asciiTheme="majorHAnsi" w:eastAsiaTheme="majorEastAsia" w:hAnsiTheme="majorHAnsi" w:cstheme="majorBidi"/>
+      <w:i/>
+      <w:iCs/>
+      <w:color w:val="2F5496" w:themeColor="accent1" w:themeShade="BF"/>
+    </w:rPr>
+  </w:style>
   <w:style w:type="character" w:default="1" w:styleId="DefaultParagraphFont">
     <w:name w:val="Default Paragraph Font"/>
     <w:uiPriority w:val="1"/>
@@ -1977,6 +3255,63 @@
       <w:b/>
       <w:bCs/>
     </w:rPr>
+  </w:style>
+  <w:style w:type="character" w:customStyle="1" w:styleId="Heading4Char">
+    <w:name w:val="Heading 4 Char"/>
+    <w:basedOn w:val="DefaultParagraphFont"/>
+    <w:link w:val="Heading4"/>
+    <w:uiPriority w:val="9"/>
+    <w:rsid w:val="004E20C0"/>
+    <w:rPr>
+      <w:rFonts w:asciiTheme="majorHAnsi" w:eastAsiaTheme="majorEastAsia" w:hAnsiTheme="majorHAnsi" w:cstheme="majorBidi"/>
+      <w:i/>
+      <w:iCs/>
+      <w:color w:val="2F5496" w:themeColor="accent1" w:themeShade="BF"/>
+    </w:rPr>
+  </w:style>
+  <w:style w:type="paragraph" w:styleId="Header">
+    <w:name w:val="header"/>
+    <w:basedOn w:val="Normal"/>
+    <w:link w:val="HeaderChar"/>
+    <w:uiPriority w:val="99"/>
+    <w:unhideWhenUsed/>
+    <w:rsid w:val="00A014C0"/>
+    <w:pPr>
+      <w:tabs>
+        <w:tab w:val="center" w:pos="4680"/>
+        <w:tab w:val="right" w:pos="9360"/>
+      </w:tabs>
+      <w:spacing w:after="0" w:line="240" w:lineRule="auto"/>
+    </w:pPr>
+  </w:style>
+  <w:style w:type="character" w:customStyle="1" w:styleId="HeaderChar">
+    <w:name w:val="Header Char"/>
+    <w:basedOn w:val="DefaultParagraphFont"/>
+    <w:link w:val="Header"/>
+    <w:uiPriority w:val="99"/>
+    <w:rsid w:val="00A014C0"/>
+  </w:style>
+  <w:style w:type="paragraph" w:styleId="Footer">
+    <w:name w:val="footer"/>
+    <w:basedOn w:val="Normal"/>
+    <w:link w:val="FooterChar"/>
+    <w:uiPriority w:val="99"/>
+    <w:unhideWhenUsed/>
+    <w:rsid w:val="00A014C0"/>
+    <w:pPr>
+      <w:tabs>
+        <w:tab w:val="center" w:pos="4680"/>
+        <w:tab w:val="right" w:pos="9360"/>
+      </w:tabs>
+      <w:spacing w:after="0" w:line="240" w:lineRule="auto"/>
+    </w:pPr>
+  </w:style>
+  <w:style w:type="character" w:customStyle="1" w:styleId="FooterChar">
+    <w:name w:val="Footer Char"/>
+    <w:basedOn w:val="DefaultParagraphFont"/>
+    <w:link w:val="Footer"/>
+    <w:uiPriority w:val="99"/>
+    <w:rsid w:val="00A014C0"/>
   </w:style>
 </w:styles>
 </file>

</xml_diff>

<commit_message>
Added high level test plan
</commit_message>
<xml_diff>
--- a/docs/Backlog.docx
+++ b/docs/Backlog.docx
@@ -380,15 +380,12 @@
               <w:ind w:left="0"/>
             </w:pPr>
             <w:r>
-              <w:t xml:space="preserve">The admin is logged, but the welcome message doesn’t display the date and the time is not </w:t>
-            </w:r>
-            <w:proofErr w:type="gramStart"/>
-            <w:r>
-              <w:t>taking into account</w:t>
-            </w:r>
-            <w:proofErr w:type="gramEnd"/>
-            <w:r>
-              <w:t xml:space="preserve"> the daylight saving.</w:t>
+              <w:t>The admin is logged, but the welcome message doesn’t display the date and the time is not taking into ac</w:t>
+            </w:r>
+            <w:bookmarkStart w:id="0" w:name="_GoBack"/>
+            <w:bookmarkEnd w:id="0"/>
+            <w:r>
+              <w:t>count the daylight saving.</w:t>
             </w:r>
           </w:p>
         </w:tc>
@@ -2277,13 +2274,332 @@
       <w:r>
         <w:t xml:space="preserve"> No captcha provided.</w:t>
       </w:r>
-      <w:bookmarkStart w:id="0" w:name="_GoBack"/>
-      <w:bookmarkEnd w:id="0"/>
     </w:p>
     <w:p/>
+    <w:p/>
+    <w:p/>
+    <w:p/>
+    <w:p/>
+    <w:p/>
+    <w:p>
+      <w:pPr>
+        <w:pStyle w:val="Heading1"/>
+      </w:pPr>
+      <w:r>
+        <w:t>HIGH LEVEL TEST PLANNING</w:t>
+      </w:r>
+    </w:p>
+    <w:p/>
+    <w:p>
+      <w:pPr>
+        <w:pStyle w:val="Heading2"/>
+      </w:pPr>
+    </w:p>
+    <w:p>
+      <w:pPr>
+        <w:pStyle w:val="Heading2"/>
+      </w:pPr>
+      <w:r>
+        <w:t>Test Cases management</w:t>
+      </w:r>
+    </w:p>
+    <w:p>
+      <w:pPr>
+        <w:pStyle w:val="ListParagraph"/>
+        <w:numPr>
+          <w:ilvl w:val="0"/>
+          <w:numId w:val="14"/>
+        </w:numPr>
+      </w:pPr>
+      <w:r>
+        <w:t>Using Spira tool (</w:t>
+      </w:r>
+      <w:hyperlink r:id="rId9" w:history="1">
+        <w:r>
+          <w:rPr>
+            <w:rStyle w:val="Hyperlink"/>
+          </w:rPr>
+          <w:t>https://www.inflectra.com/SpiraTest/</w:t>
+        </w:r>
+      </w:hyperlink>
+      <w:r>
+        <w:t>)</w:t>
+      </w:r>
+    </w:p>
+    <w:p>
+      <w:pPr>
+        <w:pStyle w:val="Heading2"/>
+      </w:pPr>
+    </w:p>
+    <w:p>
+      <w:pPr>
+        <w:pStyle w:val="Heading2"/>
+      </w:pPr>
+      <w:r>
+        <w:t>Bug tracking</w:t>
+      </w:r>
+    </w:p>
+    <w:p>
+      <w:pPr>
+        <w:pStyle w:val="ListParagraph"/>
+        <w:numPr>
+          <w:ilvl w:val="0"/>
+          <w:numId w:val="14"/>
+        </w:numPr>
+      </w:pPr>
+      <w:r>
+        <w:t>Jira (</w:t>
+      </w:r>
+      <w:hyperlink r:id="rId10" w:history="1">
+        <w:r>
+          <w:rPr>
+            <w:rStyle w:val="Hyperlink"/>
+          </w:rPr>
+          <w:t>https://www.atlassian.com/software/jira</w:t>
+        </w:r>
+      </w:hyperlink>
+      <w:r>
+        <w:t>)</w:t>
+      </w:r>
+    </w:p>
+    <w:p>
+      <w:pPr>
+        <w:pStyle w:val="Heading2"/>
+      </w:pPr>
+    </w:p>
+    <w:p>
+      <w:pPr>
+        <w:pStyle w:val="Heading2"/>
+      </w:pPr>
+      <w:r>
+        <w:t>Version control system</w:t>
+      </w:r>
+    </w:p>
+    <w:p>
+      <w:pPr>
+        <w:pStyle w:val="ListParagraph"/>
+        <w:numPr>
+          <w:ilvl w:val="0"/>
+          <w:numId w:val="14"/>
+        </w:numPr>
+      </w:pPr>
+      <w:r>
+        <w:t>Git (</w:t>
+      </w:r>
+      <w:hyperlink r:id="rId11" w:history="1">
+        <w:r>
+          <w:rPr>
+            <w:rStyle w:val="Hyperlink"/>
+          </w:rPr>
+          <w:t>https://git-scm.com/</w:t>
+        </w:r>
+      </w:hyperlink>
+      <w:r>
+        <w:t>)</w:t>
+      </w:r>
+    </w:p>
+    <w:p>
+      <w:pPr>
+        <w:pStyle w:val="ListParagraph"/>
+        <w:numPr>
+          <w:ilvl w:val="0"/>
+          <w:numId w:val="14"/>
+        </w:numPr>
+      </w:pPr>
+      <w:r>
+        <w:t>Github (</w:t>
+      </w:r>
+      <w:hyperlink r:id="rId12" w:history="1">
+        <w:r>
+          <w:rPr>
+            <w:rStyle w:val="Hyperlink"/>
+          </w:rPr>
+          <w:t>https://github.com/</w:t>
+        </w:r>
+      </w:hyperlink>
+      <w:r>
+        <w:t xml:space="preserve">) </w:t>
+      </w:r>
+    </w:p>
+    <w:p>
+      <w:pPr>
+        <w:pStyle w:val="Heading2"/>
+      </w:pPr>
+    </w:p>
+    <w:p>
+      <w:pPr>
+        <w:pStyle w:val="Heading2"/>
+      </w:pPr>
+      <w:r>
+        <w:t>Manual testing</w:t>
+      </w:r>
+    </w:p>
+    <w:p>
+      <w:pPr>
+        <w:pStyle w:val="ListParagraph"/>
+        <w:numPr>
+          <w:ilvl w:val="0"/>
+          <w:numId w:val="9"/>
+        </w:numPr>
+      </w:pPr>
+      <w:r>
+        <w:t>It will be covered mainly by the QA Engineer</w:t>
+      </w:r>
+      <w:r>
+        <w:t>(s)</w:t>
+      </w:r>
+      <w:r>
+        <w:t>, at each user story level</w:t>
+      </w:r>
+    </w:p>
+    <w:p>
+      <w:pPr>
+        <w:pStyle w:val="ListParagraph"/>
+        <w:numPr>
+          <w:ilvl w:val="0"/>
+          <w:numId w:val="9"/>
+        </w:numPr>
+      </w:pPr>
+      <w:r>
+        <w:t>Only in exceptional cases, developers might help</w:t>
+      </w:r>
+    </w:p>
+    <w:p>
+      <w:pPr>
+        <w:pStyle w:val="ListParagraph"/>
+        <w:numPr>
+          <w:ilvl w:val="0"/>
+          <w:numId w:val="9"/>
+        </w:numPr>
+      </w:pPr>
+      <w:r>
+        <w:t>Some part of the regression and integration testing, which cannot be automated</w:t>
+      </w:r>
+    </w:p>
+    <w:p>
+      <w:pPr>
+        <w:pStyle w:val="Heading2"/>
+      </w:pPr>
+    </w:p>
+    <w:p>
+      <w:pPr>
+        <w:pStyle w:val="Heading2"/>
+      </w:pPr>
+      <w:r>
+        <w:t>Automated testing</w:t>
+      </w:r>
+    </w:p>
+    <w:p>
+      <w:pPr>
+        <w:pStyle w:val="ListParagraph"/>
+        <w:numPr>
+          <w:ilvl w:val="0"/>
+          <w:numId w:val="10"/>
+        </w:numPr>
+      </w:pPr>
+      <w:r>
+        <w:t>Using Cypress tool (</w:t>
+      </w:r>
+      <w:hyperlink r:id="rId13" w:history="1">
+        <w:r>
+          <w:rPr>
+            <w:rStyle w:val="Hyperlink"/>
+          </w:rPr>
+          <w:t>https://www.cypress.io/</w:t>
+        </w:r>
+      </w:hyperlink>
+      <w:r>
+        <w:t>)</w:t>
+      </w:r>
+    </w:p>
+    <w:p>
+      <w:pPr>
+        <w:pStyle w:val="ListParagraph"/>
+        <w:numPr>
+          <w:ilvl w:val="0"/>
+          <w:numId w:val="10"/>
+        </w:numPr>
+      </w:pPr>
+      <w:r>
+        <w:t>Used mainly for Continuous Integration and where it doesn’t require too much maintenance effort – this will be evaluated at each user story level</w:t>
+      </w:r>
+    </w:p>
+    <w:p>
+      <w:pPr>
+        <w:pStyle w:val="Heading2"/>
+      </w:pPr>
+    </w:p>
+    <w:p>
+      <w:pPr>
+        <w:pStyle w:val="Heading2"/>
+      </w:pPr>
+      <w:r>
+        <w:t>Security testing</w:t>
+      </w:r>
+    </w:p>
+    <w:p>
+      <w:pPr>
+        <w:pStyle w:val="ListParagraph"/>
+        <w:numPr>
+          <w:ilvl w:val="0"/>
+          <w:numId w:val="12"/>
+        </w:numPr>
+      </w:pPr>
+      <w:r>
+        <w:t>The minimal requirement is to use a captcha for user’s registration and login form</w:t>
+      </w:r>
+    </w:p>
+    <w:p>
+      <w:pPr>
+        <w:pStyle w:val="ListParagraph"/>
+        <w:numPr>
+          <w:ilvl w:val="0"/>
+          <w:numId w:val="12"/>
+        </w:numPr>
+      </w:pPr>
+      <w:r>
+        <w:t>To be documented</w:t>
+      </w:r>
+    </w:p>
+    <w:p>
+      <w:pPr>
+        <w:pStyle w:val="Heading2"/>
+      </w:pPr>
+    </w:p>
+    <w:p>
+      <w:pPr>
+        <w:pStyle w:val="Heading2"/>
+      </w:pPr>
+      <w:r>
+        <w:t>Performance testing</w:t>
+      </w:r>
+    </w:p>
+    <w:p>
+      <w:pPr>
+        <w:pStyle w:val="ListParagraph"/>
+        <w:numPr>
+          <w:ilvl w:val="0"/>
+          <w:numId w:val="13"/>
+        </w:numPr>
+      </w:pPr>
+      <w:r>
+        <w:t>Using Locust tool (</w:t>
+      </w:r>
+      <w:hyperlink r:id="rId14" w:history="1">
+        <w:r>
+          <w:rPr>
+            <w:rStyle w:val="Hyperlink"/>
+          </w:rPr>
+          <w:t>https://locust.io/</w:t>
+        </w:r>
+      </w:hyperlink>
+      <w:r>
+        <w:t>)</w:t>
+      </w:r>
+    </w:p>
     <w:sectPr>
-      <w:headerReference w:type="default" r:id="rId9"/>
-      <w:headerReference w:type="first" r:id="rId10"/>
+      <w:headerReference w:type="default" r:id="rId15"/>
+      <w:headerReference w:type="first" r:id="rId16"/>
       <w:pgSz w:w="12240" w:h="15840"/>
       <w:pgMar w:top="1440" w:right="1440" w:bottom="1440" w:left="1440" w:header="720" w:footer="720" w:gutter="0"/>
       <w:cols w:space="720"/>
@@ -2392,6 +2708,119 @@
 <file path=word/numbering.xml><?xml version="1.0" encoding="utf-8"?>
 <w:numbering xmlns:wpc="http://schemas.microsoft.com/office/word/2010/wordprocessingCanvas" xmlns:cx="http://schemas.microsoft.com/office/drawing/2014/chartex" xmlns:cx1="http://schemas.microsoft.com/office/drawing/2015/9/8/chartex" xmlns:cx2="http://schemas.microsoft.com/office/drawing/2015/10/21/chartex" xmlns:cx3="http://schemas.microsoft.com/office/drawing/2016/5/9/chartex" xmlns:cx4="http://schemas.microsoft.com/office/drawing/2016/5/10/chartex" xmlns:cx5="http://schemas.microsoft.com/office/drawing/2016/5/11/chartex" xmlns:cx6="http://schemas.microsoft.com/office/drawing/2016/5/12/chartex" xmlns:cx7="http://schemas.microsoft.com/office/drawing/2016/5/13/chartex" xmlns:cx8="http://schemas.microsoft.com/office/drawing/2016/5/14/chartex" xmlns:mc="http://schemas.openxmlformats.org/markup-compatibility/2006" xmlns:aink="http://schemas.microsoft.com/office/drawing/2016/ink" xmlns:am3d="http://schemas.microsoft.com/office/drawing/2017/model3d" xmlns:o="urn:schemas-microsoft-com:office:office" xmlns:r="http://schemas.openxmlformats.org/officeDocument/2006/relationships" xmlns:m="http://schemas.openxmlformats.org/officeDocument/2006/math" xmlns:v="urn:schemas-microsoft-com:vml" xmlns:wp14="http://schemas.microsoft.com/office/word/2010/wordprocessingDrawing" xmlns:wp="http://schemas.openxmlformats.org/drawingml/2006/wordprocessingDrawing" xmlns:w10="urn:schemas-microsoft-com:office:word" xmlns:w="http://schemas.openxmlformats.org/wordprocessingml/2006/main" xmlns:w14="http://schemas.microsoft.com/office/word/2010/wordml" xmlns:w15="http://schemas.microsoft.com/office/word/2012/wordml" xmlns:w16cid="http://schemas.microsoft.com/office/word/2016/wordml/cid" xmlns:w16se="http://schemas.microsoft.com/office/word/2015/wordml/symex" xmlns:wpg="http://schemas.microsoft.com/office/word/2010/wordprocessingGroup" xmlns:wpi="http://schemas.microsoft.com/office/word/2010/wordprocessingInk" xmlns:wne="http://schemas.microsoft.com/office/word/2006/wordml" xmlns:wps="http://schemas.microsoft.com/office/word/2010/wordprocessingShape" mc:Ignorable="w14 w15 w16se w16cid wp14">
   <w:abstractNum w:abstractNumId="0" w15:restartNumberingAfterBreak="0">
+    <w:nsid w:val="008643F5"/>
+    <w:multiLevelType w:val="hybridMultilevel"/>
+    <w:tmpl w:val="C5E442D4"/>
+    <w:lvl w:ilvl="0" w:tplc="04090001">
+      <w:start w:val="1"/>
+      <w:numFmt w:val="bullet"/>
+      <w:lvlText w:val=""/>
+      <w:lvlJc w:val="left"/>
+      <w:pPr>
+        <w:ind w:left="1080" w:hanging="360"/>
+      </w:pPr>
+      <w:rPr>
+        <w:rFonts w:ascii="Symbol" w:hAnsi="Symbol" w:hint="default"/>
+      </w:rPr>
+    </w:lvl>
+    <w:lvl w:ilvl="1" w:tplc="04090003" w:tentative="1">
+      <w:start w:val="1"/>
+      <w:numFmt w:val="bullet"/>
+      <w:lvlText w:val="o"/>
+      <w:lvlJc w:val="left"/>
+      <w:pPr>
+        <w:ind w:left="1800" w:hanging="360"/>
+      </w:pPr>
+      <w:rPr>
+        <w:rFonts w:ascii="Courier New" w:hAnsi="Courier New" w:cs="Courier New" w:hint="default"/>
+      </w:rPr>
+    </w:lvl>
+    <w:lvl w:ilvl="2" w:tplc="04090005" w:tentative="1">
+      <w:start w:val="1"/>
+      <w:numFmt w:val="bullet"/>
+      <w:lvlText w:val=""/>
+      <w:lvlJc w:val="left"/>
+      <w:pPr>
+        <w:ind w:left="2520" w:hanging="360"/>
+      </w:pPr>
+      <w:rPr>
+        <w:rFonts w:ascii="Wingdings" w:hAnsi="Wingdings" w:hint="default"/>
+      </w:rPr>
+    </w:lvl>
+    <w:lvl w:ilvl="3" w:tplc="04090001" w:tentative="1">
+      <w:start w:val="1"/>
+      <w:numFmt w:val="bullet"/>
+      <w:lvlText w:val=""/>
+      <w:lvlJc w:val="left"/>
+      <w:pPr>
+        <w:ind w:left="3240" w:hanging="360"/>
+      </w:pPr>
+      <w:rPr>
+        <w:rFonts w:ascii="Symbol" w:hAnsi="Symbol" w:hint="default"/>
+      </w:rPr>
+    </w:lvl>
+    <w:lvl w:ilvl="4" w:tplc="04090003" w:tentative="1">
+      <w:start w:val="1"/>
+      <w:numFmt w:val="bullet"/>
+      <w:lvlText w:val="o"/>
+      <w:lvlJc w:val="left"/>
+      <w:pPr>
+        <w:ind w:left="3960" w:hanging="360"/>
+      </w:pPr>
+      <w:rPr>
+        <w:rFonts w:ascii="Courier New" w:hAnsi="Courier New" w:cs="Courier New" w:hint="default"/>
+      </w:rPr>
+    </w:lvl>
+    <w:lvl w:ilvl="5" w:tplc="04090005" w:tentative="1">
+      <w:start w:val="1"/>
+      <w:numFmt w:val="bullet"/>
+      <w:lvlText w:val=""/>
+      <w:lvlJc w:val="left"/>
+      <w:pPr>
+        <w:ind w:left="4680" w:hanging="360"/>
+      </w:pPr>
+      <w:rPr>
+        <w:rFonts w:ascii="Wingdings" w:hAnsi="Wingdings" w:hint="default"/>
+      </w:rPr>
+    </w:lvl>
+    <w:lvl w:ilvl="6" w:tplc="04090001" w:tentative="1">
+      <w:start w:val="1"/>
+      <w:numFmt w:val="bullet"/>
+      <w:lvlText w:val=""/>
+      <w:lvlJc w:val="left"/>
+      <w:pPr>
+        <w:ind w:left="5400" w:hanging="360"/>
+      </w:pPr>
+      <w:rPr>
+        <w:rFonts w:ascii="Symbol" w:hAnsi="Symbol" w:hint="default"/>
+      </w:rPr>
+    </w:lvl>
+    <w:lvl w:ilvl="7" w:tplc="04090003" w:tentative="1">
+      <w:start w:val="1"/>
+      <w:numFmt w:val="bullet"/>
+      <w:lvlText w:val="o"/>
+      <w:lvlJc w:val="left"/>
+      <w:pPr>
+        <w:ind w:left="6120" w:hanging="360"/>
+      </w:pPr>
+      <w:rPr>
+        <w:rFonts w:ascii="Courier New" w:hAnsi="Courier New" w:cs="Courier New" w:hint="default"/>
+      </w:rPr>
+    </w:lvl>
+    <w:lvl w:ilvl="8" w:tplc="04090005" w:tentative="1">
+      <w:start w:val="1"/>
+      <w:numFmt w:val="bullet"/>
+      <w:lvlText w:val=""/>
+      <w:lvlJc w:val="left"/>
+      <w:pPr>
+        <w:ind w:left="6840" w:hanging="360"/>
+      </w:pPr>
+      <w:rPr>
+        <w:rFonts w:ascii="Wingdings" w:hAnsi="Wingdings" w:hint="default"/>
+      </w:rPr>
+    </w:lvl>
+  </w:abstractNum>
+  <w:abstractNum w:abstractNumId="1" w15:restartNumberingAfterBreak="0">
     <w:nsid w:val="02D961F7"/>
     <w:multiLevelType w:val="multilevel"/>
     <w:tmpl w:val="0409001F"/>
@@ -2480,7 +2909,7 @@
       </w:pPr>
     </w:lvl>
   </w:abstractNum>
-  <w:abstractNum w:abstractNumId="1" w15:restartNumberingAfterBreak="0">
+  <w:abstractNum w:abstractNumId="2" w15:restartNumberingAfterBreak="0">
     <w:nsid w:val="08D80791"/>
     <w:multiLevelType w:val="hybridMultilevel"/>
     <w:tmpl w:val="F91643F6"/>
@@ -2569,7 +2998,120 @@
       </w:pPr>
     </w:lvl>
   </w:abstractNum>
-  <w:abstractNum w:abstractNumId="2" w15:restartNumberingAfterBreak="0">
+  <w:abstractNum w:abstractNumId="3" w15:restartNumberingAfterBreak="0">
+    <w:nsid w:val="1FA77E7A"/>
+    <w:multiLevelType w:val="hybridMultilevel"/>
+    <w:tmpl w:val="AEBE1B38"/>
+    <w:lvl w:ilvl="0" w:tplc="04090001">
+      <w:start w:val="1"/>
+      <w:numFmt w:val="bullet"/>
+      <w:lvlText w:val=""/>
+      <w:lvlJc w:val="left"/>
+      <w:pPr>
+        <w:ind w:left="720" w:hanging="360"/>
+      </w:pPr>
+      <w:rPr>
+        <w:rFonts w:ascii="Symbol" w:hAnsi="Symbol" w:hint="default"/>
+      </w:rPr>
+    </w:lvl>
+    <w:lvl w:ilvl="1" w:tplc="04090003" w:tentative="1">
+      <w:start w:val="1"/>
+      <w:numFmt w:val="bullet"/>
+      <w:lvlText w:val="o"/>
+      <w:lvlJc w:val="left"/>
+      <w:pPr>
+        <w:ind w:left="1440" w:hanging="360"/>
+      </w:pPr>
+      <w:rPr>
+        <w:rFonts w:ascii="Courier New" w:hAnsi="Courier New" w:cs="Courier New" w:hint="default"/>
+      </w:rPr>
+    </w:lvl>
+    <w:lvl w:ilvl="2" w:tplc="04090005" w:tentative="1">
+      <w:start w:val="1"/>
+      <w:numFmt w:val="bullet"/>
+      <w:lvlText w:val=""/>
+      <w:lvlJc w:val="left"/>
+      <w:pPr>
+        <w:ind w:left="2160" w:hanging="360"/>
+      </w:pPr>
+      <w:rPr>
+        <w:rFonts w:ascii="Wingdings" w:hAnsi="Wingdings" w:hint="default"/>
+      </w:rPr>
+    </w:lvl>
+    <w:lvl w:ilvl="3" w:tplc="04090001" w:tentative="1">
+      <w:start w:val="1"/>
+      <w:numFmt w:val="bullet"/>
+      <w:lvlText w:val=""/>
+      <w:lvlJc w:val="left"/>
+      <w:pPr>
+        <w:ind w:left="2880" w:hanging="360"/>
+      </w:pPr>
+      <w:rPr>
+        <w:rFonts w:ascii="Symbol" w:hAnsi="Symbol" w:hint="default"/>
+      </w:rPr>
+    </w:lvl>
+    <w:lvl w:ilvl="4" w:tplc="04090003" w:tentative="1">
+      <w:start w:val="1"/>
+      <w:numFmt w:val="bullet"/>
+      <w:lvlText w:val="o"/>
+      <w:lvlJc w:val="left"/>
+      <w:pPr>
+        <w:ind w:left="3600" w:hanging="360"/>
+      </w:pPr>
+      <w:rPr>
+        <w:rFonts w:ascii="Courier New" w:hAnsi="Courier New" w:cs="Courier New" w:hint="default"/>
+      </w:rPr>
+    </w:lvl>
+    <w:lvl w:ilvl="5" w:tplc="04090005" w:tentative="1">
+      <w:start w:val="1"/>
+      <w:numFmt w:val="bullet"/>
+      <w:lvlText w:val=""/>
+      <w:lvlJc w:val="left"/>
+      <w:pPr>
+        <w:ind w:left="4320" w:hanging="360"/>
+      </w:pPr>
+      <w:rPr>
+        <w:rFonts w:ascii="Wingdings" w:hAnsi="Wingdings" w:hint="default"/>
+      </w:rPr>
+    </w:lvl>
+    <w:lvl w:ilvl="6" w:tplc="04090001" w:tentative="1">
+      <w:start w:val="1"/>
+      <w:numFmt w:val="bullet"/>
+      <w:lvlText w:val=""/>
+      <w:lvlJc w:val="left"/>
+      <w:pPr>
+        <w:ind w:left="5040" w:hanging="360"/>
+      </w:pPr>
+      <w:rPr>
+        <w:rFonts w:ascii="Symbol" w:hAnsi="Symbol" w:hint="default"/>
+      </w:rPr>
+    </w:lvl>
+    <w:lvl w:ilvl="7" w:tplc="04090003" w:tentative="1">
+      <w:start w:val="1"/>
+      <w:numFmt w:val="bullet"/>
+      <w:lvlText w:val="o"/>
+      <w:lvlJc w:val="left"/>
+      <w:pPr>
+        <w:ind w:left="5760" w:hanging="360"/>
+      </w:pPr>
+      <w:rPr>
+        <w:rFonts w:ascii="Courier New" w:hAnsi="Courier New" w:cs="Courier New" w:hint="default"/>
+      </w:rPr>
+    </w:lvl>
+    <w:lvl w:ilvl="8" w:tplc="04090005" w:tentative="1">
+      <w:start w:val="1"/>
+      <w:numFmt w:val="bullet"/>
+      <w:lvlText w:val=""/>
+      <w:lvlJc w:val="left"/>
+      <w:pPr>
+        <w:ind w:left="6480" w:hanging="360"/>
+      </w:pPr>
+      <w:rPr>
+        <w:rFonts w:ascii="Wingdings" w:hAnsi="Wingdings" w:hint="default"/>
+      </w:rPr>
+    </w:lvl>
+  </w:abstractNum>
+  <w:abstractNum w:abstractNumId="4" w15:restartNumberingAfterBreak="0">
     <w:nsid w:val="324E12C7"/>
     <w:multiLevelType w:val="hybridMultilevel"/>
     <w:tmpl w:val="013A5F4C"/>
@@ -2658,7 +3200,7 @@
       </w:pPr>
     </w:lvl>
   </w:abstractNum>
-  <w:abstractNum w:abstractNumId="3" w15:restartNumberingAfterBreak="0">
+  <w:abstractNum w:abstractNumId="5" w15:restartNumberingAfterBreak="0">
     <w:nsid w:val="3CB94E0F"/>
     <w:multiLevelType w:val="hybridMultilevel"/>
     <w:tmpl w:val="E57EC31A"/>
@@ -2747,7 +3289,120 @@
       </w:pPr>
     </w:lvl>
   </w:abstractNum>
-  <w:abstractNum w:abstractNumId="4" w15:restartNumberingAfterBreak="0">
+  <w:abstractNum w:abstractNumId="6" w15:restartNumberingAfterBreak="0">
+    <w:nsid w:val="413B47FF"/>
+    <w:multiLevelType w:val="hybridMultilevel"/>
+    <w:tmpl w:val="927C35BC"/>
+    <w:lvl w:ilvl="0" w:tplc="04090001">
+      <w:start w:val="1"/>
+      <w:numFmt w:val="bullet"/>
+      <w:lvlText w:val=""/>
+      <w:lvlJc w:val="left"/>
+      <w:pPr>
+        <w:ind w:left="720" w:hanging="360"/>
+      </w:pPr>
+      <w:rPr>
+        <w:rFonts w:ascii="Symbol" w:hAnsi="Symbol" w:hint="default"/>
+      </w:rPr>
+    </w:lvl>
+    <w:lvl w:ilvl="1" w:tplc="04090003" w:tentative="1">
+      <w:start w:val="1"/>
+      <w:numFmt w:val="bullet"/>
+      <w:lvlText w:val="o"/>
+      <w:lvlJc w:val="left"/>
+      <w:pPr>
+        <w:ind w:left="1440" w:hanging="360"/>
+      </w:pPr>
+      <w:rPr>
+        <w:rFonts w:ascii="Courier New" w:hAnsi="Courier New" w:cs="Courier New" w:hint="default"/>
+      </w:rPr>
+    </w:lvl>
+    <w:lvl w:ilvl="2" w:tplc="04090005" w:tentative="1">
+      <w:start w:val="1"/>
+      <w:numFmt w:val="bullet"/>
+      <w:lvlText w:val=""/>
+      <w:lvlJc w:val="left"/>
+      <w:pPr>
+        <w:ind w:left="2160" w:hanging="360"/>
+      </w:pPr>
+      <w:rPr>
+        <w:rFonts w:ascii="Wingdings" w:hAnsi="Wingdings" w:hint="default"/>
+      </w:rPr>
+    </w:lvl>
+    <w:lvl w:ilvl="3" w:tplc="04090001" w:tentative="1">
+      <w:start w:val="1"/>
+      <w:numFmt w:val="bullet"/>
+      <w:lvlText w:val=""/>
+      <w:lvlJc w:val="left"/>
+      <w:pPr>
+        <w:ind w:left="2880" w:hanging="360"/>
+      </w:pPr>
+      <w:rPr>
+        <w:rFonts w:ascii="Symbol" w:hAnsi="Symbol" w:hint="default"/>
+      </w:rPr>
+    </w:lvl>
+    <w:lvl w:ilvl="4" w:tplc="04090003" w:tentative="1">
+      <w:start w:val="1"/>
+      <w:numFmt w:val="bullet"/>
+      <w:lvlText w:val="o"/>
+      <w:lvlJc w:val="left"/>
+      <w:pPr>
+        <w:ind w:left="3600" w:hanging="360"/>
+      </w:pPr>
+      <w:rPr>
+        <w:rFonts w:ascii="Courier New" w:hAnsi="Courier New" w:cs="Courier New" w:hint="default"/>
+      </w:rPr>
+    </w:lvl>
+    <w:lvl w:ilvl="5" w:tplc="04090005" w:tentative="1">
+      <w:start w:val="1"/>
+      <w:numFmt w:val="bullet"/>
+      <w:lvlText w:val=""/>
+      <w:lvlJc w:val="left"/>
+      <w:pPr>
+        <w:ind w:left="4320" w:hanging="360"/>
+      </w:pPr>
+      <w:rPr>
+        <w:rFonts w:ascii="Wingdings" w:hAnsi="Wingdings" w:hint="default"/>
+      </w:rPr>
+    </w:lvl>
+    <w:lvl w:ilvl="6" w:tplc="04090001" w:tentative="1">
+      <w:start w:val="1"/>
+      <w:numFmt w:val="bullet"/>
+      <w:lvlText w:val=""/>
+      <w:lvlJc w:val="left"/>
+      <w:pPr>
+        <w:ind w:left="5040" w:hanging="360"/>
+      </w:pPr>
+      <w:rPr>
+        <w:rFonts w:ascii="Symbol" w:hAnsi="Symbol" w:hint="default"/>
+      </w:rPr>
+    </w:lvl>
+    <w:lvl w:ilvl="7" w:tplc="04090003" w:tentative="1">
+      <w:start w:val="1"/>
+      <w:numFmt w:val="bullet"/>
+      <w:lvlText w:val="o"/>
+      <w:lvlJc w:val="left"/>
+      <w:pPr>
+        <w:ind w:left="5760" w:hanging="360"/>
+      </w:pPr>
+      <w:rPr>
+        <w:rFonts w:ascii="Courier New" w:hAnsi="Courier New" w:cs="Courier New" w:hint="default"/>
+      </w:rPr>
+    </w:lvl>
+    <w:lvl w:ilvl="8" w:tplc="04090005" w:tentative="1">
+      <w:start w:val="1"/>
+      <w:numFmt w:val="bullet"/>
+      <w:lvlText w:val=""/>
+      <w:lvlJc w:val="left"/>
+      <w:pPr>
+        <w:ind w:left="6480" w:hanging="360"/>
+      </w:pPr>
+      <w:rPr>
+        <w:rFonts w:ascii="Wingdings" w:hAnsi="Wingdings" w:hint="default"/>
+      </w:rPr>
+    </w:lvl>
+  </w:abstractNum>
+  <w:abstractNum w:abstractNumId="7" w15:restartNumberingAfterBreak="0">
     <w:nsid w:val="4A530DA2"/>
     <w:multiLevelType w:val="hybridMultilevel"/>
     <w:tmpl w:val="F2846BC2"/>
@@ -2836,7 +3491,120 @@
       </w:pPr>
     </w:lvl>
   </w:abstractNum>
-  <w:abstractNum w:abstractNumId="5" w15:restartNumberingAfterBreak="0">
+  <w:abstractNum w:abstractNumId="8" w15:restartNumberingAfterBreak="0">
+    <w:nsid w:val="4C9E7FB3"/>
+    <w:multiLevelType w:val="hybridMultilevel"/>
+    <w:tmpl w:val="89202E14"/>
+    <w:lvl w:ilvl="0" w:tplc="04090001">
+      <w:start w:val="1"/>
+      <w:numFmt w:val="bullet"/>
+      <w:lvlText w:val=""/>
+      <w:lvlJc w:val="left"/>
+      <w:pPr>
+        <w:ind w:left="720" w:hanging="360"/>
+      </w:pPr>
+      <w:rPr>
+        <w:rFonts w:ascii="Symbol" w:hAnsi="Symbol" w:hint="default"/>
+      </w:rPr>
+    </w:lvl>
+    <w:lvl w:ilvl="1" w:tplc="04090003" w:tentative="1">
+      <w:start w:val="1"/>
+      <w:numFmt w:val="bullet"/>
+      <w:lvlText w:val="o"/>
+      <w:lvlJc w:val="left"/>
+      <w:pPr>
+        <w:ind w:left="1440" w:hanging="360"/>
+      </w:pPr>
+      <w:rPr>
+        <w:rFonts w:ascii="Courier New" w:hAnsi="Courier New" w:cs="Courier New" w:hint="default"/>
+      </w:rPr>
+    </w:lvl>
+    <w:lvl w:ilvl="2" w:tplc="04090005" w:tentative="1">
+      <w:start w:val="1"/>
+      <w:numFmt w:val="bullet"/>
+      <w:lvlText w:val=""/>
+      <w:lvlJc w:val="left"/>
+      <w:pPr>
+        <w:ind w:left="2160" w:hanging="360"/>
+      </w:pPr>
+      <w:rPr>
+        <w:rFonts w:ascii="Wingdings" w:hAnsi="Wingdings" w:hint="default"/>
+      </w:rPr>
+    </w:lvl>
+    <w:lvl w:ilvl="3" w:tplc="04090001" w:tentative="1">
+      <w:start w:val="1"/>
+      <w:numFmt w:val="bullet"/>
+      <w:lvlText w:val=""/>
+      <w:lvlJc w:val="left"/>
+      <w:pPr>
+        <w:ind w:left="2880" w:hanging="360"/>
+      </w:pPr>
+      <w:rPr>
+        <w:rFonts w:ascii="Symbol" w:hAnsi="Symbol" w:hint="default"/>
+      </w:rPr>
+    </w:lvl>
+    <w:lvl w:ilvl="4" w:tplc="04090003" w:tentative="1">
+      <w:start w:val="1"/>
+      <w:numFmt w:val="bullet"/>
+      <w:lvlText w:val="o"/>
+      <w:lvlJc w:val="left"/>
+      <w:pPr>
+        <w:ind w:left="3600" w:hanging="360"/>
+      </w:pPr>
+      <w:rPr>
+        <w:rFonts w:ascii="Courier New" w:hAnsi="Courier New" w:cs="Courier New" w:hint="default"/>
+      </w:rPr>
+    </w:lvl>
+    <w:lvl w:ilvl="5" w:tplc="04090005" w:tentative="1">
+      <w:start w:val="1"/>
+      <w:numFmt w:val="bullet"/>
+      <w:lvlText w:val=""/>
+      <w:lvlJc w:val="left"/>
+      <w:pPr>
+        <w:ind w:left="4320" w:hanging="360"/>
+      </w:pPr>
+      <w:rPr>
+        <w:rFonts w:ascii="Wingdings" w:hAnsi="Wingdings" w:hint="default"/>
+      </w:rPr>
+    </w:lvl>
+    <w:lvl w:ilvl="6" w:tplc="04090001" w:tentative="1">
+      <w:start w:val="1"/>
+      <w:numFmt w:val="bullet"/>
+      <w:lvlText w:val=""/>
+      <w:lvlJc w:val="left"/>
+      <w:pPr>
+        <w:ind w:left="5040" w:hanging="360"/>
+      </w:pPr>
+      <w:rPr>
+        <w:rFonts w:ascii="Symbol" w:hAnsi="Symbol" w:hint="default"/>
+      </w:rPr>
+    </w:lvl>
+    <w:lvl w:ilvl="7" w:tplc="04090003" w:tentative="1">
+      <w:start w:val="1"/>
+      <w:numFmt w:val="bullet"/>
+      <w:lvlText w:val="o"/>
+      <w:lvlJc w:val="left"/>
+      <w:pPr>
+        <w:ind w:left="5760" w:hanging="360"/>
+      </w:pPr>
+      <w:rPr>
+        <w:rFonts w:ascii="Courier New" w:hAnsi="Courier New" w:cs="Courier New" w:hint="default"/>
+      </w:rPr>
+    </w:lvl>
+    <w:lvl w:ilvl="8" w:tplc="04090005" w:tentative="1">
+      <w:start w:val="1"/>
+      <w:numFmt w:val="bullet"/>
+      <w:lvlText w:val=""/>
+      <w:lvlJc w:val="left"/>
+      <w:pPr>
+        <w:ind w:left="6480" w:hanging="360"/>
+      </w:pPr>
+      <w:rPr>
+        <w:rFonts w:ascii="Wingdings" w:hAnsi="Wingdings" w:hint="default"/>
+      </w:rPr>
+    </w:lvl>
+  </w:abstractNum>
+  <w:abstractNum w:abstractNumId="9" w15:restartNumberingAfterBreak="0">
     <w:nsid w:val="508015CA"/>
     <w:multiLevelType w:val="hybridMultilevel"/>
     <w:tmpl w:val="2D2C813C"/>
@@ -2925,7 +3693,7 @@
       </w:pPr>
     </w:lvl>
   </w:abstractNum>
-  <w:abstractNum w:abstractNumId="6" w15:restartNumberingAfterBreak="0">
+  <w:abstractNum w:abstractNumId="10" w15:restartNumberingAfterBreak="0">
     <w:nsid w:val="56DE3A72"/>
     <w:multiLevelType w:val="hybridMultilevel"/>
     <w:tmpl w:val="9E28D2BA"/>
@@ -3014,7 +3782,120 @@
       </w:pPr>
     </w:lvl>
   </w:abstractNum>
-  <w:abstractNum w:abstractNumId="7" w15:restartNumberingAfterBreak="0">
+  <w:abstractNum w:abstractNumId="11" w15:restartNumberingAfterBreak="0">
+    <w:nsid w:val="5B341769"/>
+    <w:multiLevelType w:val="hybridMultilevel"/>
+    <w:tmpl w:val="9A262DF8"/>
+    <w:lvl w:ilvl="0" w:tplc="04090001">
+      <w:start w:val="1"/>
+      <w:numFmt w:val="bullet"/>
+      <w:lvlText w:val=""/>
+      <w:lvlJc w:val="left"/>
+      <w:pPr>
+        <w:ind w:left="720" w:hanging="360"/>
+      </w:pPr>
+      <w:rPr>
+        <w:rFonts w:ascii="Symbol" w:hAnsi="Symbol" w:hint="default"/>
+      </w:rPr>
+    </w:lvl>
+    <w:lvl w:ilvl="1" w:tplc="04090003" w:tentative="1">
+      <w:start w:val="1"/>
+      <w:numFmt w:val="bullet"/>
+      <w:lvlText w:val="o"/>
+      <w:lvlJc w:val="left"/>
+      <w:pPr>
+        <w:ind w:left="1440" w:hanging="360"/>
+      </w:pPr>
+      <w:rPr>
+        <w:rFonts w:ascii="Courier New" w:hAnsi="Courier New" w:cs="Courier New" w:hint="default"/>
+      </w:rPr>
+    </w:lvl>
+    <w:lvl w:ilvl="2" w:tplc="04090005" w:tentative="1">
+      <w:start w:val="1"/>
+      <w:numFmt w:val="bullet"/>
+      <w:lvlText w:val=""/>
+      <w:lvlJc w:val="left"/>
+      <w:pPr>
+        <w:ind w:left="2160" w:hanging="360"/>
+      </w:pPr>
+      <w:rPr>
+        <w:rFonts w:ascii="Wingdings" w:hAnsi="Wingdings" w:hint="default"/>
+      </w:rPr>
+    </w:lvl>
+    <w:lvl w:ilvl="3" w:tplc="04090001" w:tentative="1">
+      <w:start w:val="1"/>
+      <w:numFmt w:val="bullet"/>
+      <w:lvlText w:val=""/>
+      <w:lvlJc w:val="left"/>
+      <w:pPr>
+        <w:ind w:left="2880" w:hanging="360"/>
+      </w:pPr>
+      <w:rPr>
+        <w:rFonts w:ascii="Symbol" w:hAnsi="Symbol" w:hint="default"/>
+      </w:rPr>
+    </w:lvl>
+    <w:lvl w:ilvl="4" w:tplc="04090003" w:tentative="1">
+      <w:start w:val="1"/>
+      <w:numFmt w:val="bullet"/>
+      <w:lvlText w:val="o"/>
+      <w:lvlJc w:val="left"/>
+      <w:pPr>
+        <w:ind w:left="3600" w:hanging="360"/>
+      </w:pPr>
+      <w:rPr>
+        <w:rFonts w:ascii="Courier New" w:hAnsi="Courier New" w:cs="Courier New" w:hint="default"/>
+      </w:rPr>
+    </w:lvl>
+    <w:lvl w:ilvl="5" w:tplc="04090005" w:tentative="1">
+      <w:start w:val="1"/>
+      <w:numFmt w:val="bullet"/>
+      <w:lvlText w:val=""/>
+      <w:lvlJc w:val="left"/>
+      <w:pPr>
+        <w:ind w:left="4320" w:hanging="360"/>
+      </w:pPr>
+      <w:rPr>
+        <w:rFonts w:ascii="Wingdings" w:hAnsi="Wingdings" w:hint="default"/>
+      </w:rPr>
+    </w:lvl>
+    <w:lvl w:ilvl="6" w:tplc="04090001" w:tentative="1">
+      <w:start w:val="1"/>
+      <w:numFmt w:val="bullet"/>
+      <w:lvlText w:val=""/>
+      <w:lvlJc w:val="left"/>
+      <w:pPr>
+        <w:ind w:left="5040" w:hanging="360"/>
+      </w:pPr>
+      <w:rPr>
+        <w:rFonts w:ascii="Symbol" w:hAnsi="Symbol" w:hint="default"/>
+      </w:rPr>
+    </w:lvl>
+    <w:lvl w:ilvl="7" w:tplc="04090003" w:tentative="1">
+      <w:start w:val="1"/>
+      <w:numFmt w:val="bullet"/>
+      <w:lvlText w:val="o"/>
+      <w:lvlJc w:val="left"/>
+      <w:pPr>
+        <w:ind w:left="5760" w:hanging="360"/>
+      </w:pPr>
+      <w:rPr>
+        <w:rFonts w:ascii="Courier New" w:hAnsi="Courier New" w:cs="Courier New" w:hint="default"/>
+      </w:rPr>
+    </w:lvl>
+    <w:lvl w:ilvl="8" w:tplc="04090005" w:tentative="1">
+      <w:start w:val="1"/>
+      <w:numFmt w:val="bullet"/>
+      <w:lvlText w:val=""/>
+      <w:lvlJc w:val="left"/>
+      <w:pPr>
+        <w:ind w:left="6480" w:hanging="360"/>
+      </w:pPr>
+      <w:rPr>
+        <w:rFonts w:ascii="Wingdings" w:hAnsi="Wingdings" w:hint="default"/>
+      </w:rPr>
+    </w:lvl>
+  </w:abstractNum>
+  <w:abstractNum w:abstractNumId="12" w15:restartNumberingAfterBreak="0">
     <w:nsid w:val="658B45B3"/>
     <w:multiLevelType w:val="hybridMultilevel"/>
     <w:tmpl w:val="C3F29998"/>
@@ -3103,29 +3984,160 @@
       </w:pPr>
     </w:lvl>
   </w:abstractNum>
+  <w:abstractNum w:abstractNumId="13" w15:restartNumberingAfterBreak="0">
+    <w:nsid w:val="6DF520F2"/>
+    <w:multiLevelType w:val="hybridMultilevel"/>
+    <w:tmpl w:val="329E2814"/>
+    <w:lvl w:ilvl="0" w:tplc="04090001">
+      <w:start w:val="1"/>
+      <w:numFmt w:val="bullet"/>
+      <w:lvlText w:val=""/>
+      <w:lvlJc w:val="left"/>
+      <w:pPr>
+        <w:ind w:left="720" w:hanging="360"/>
+      </w:pPr>
+      <w:rPr>
+        <w:rFonts w:ascii="Symbol" w:hAnsi="Symbol" w:hint="default"/>
+      </w:rPr>
+    </w:lvl>
+    <w:lvl w:ilvl="1" w:tplc="04090003" w:tentative="1">
+      <w:start w:val="1"/>
+      <w:numFmt w:val="bullet"/>
+      <w:lvlText w:val="o"/>
+      <w:lvlJc w:val="left"/>
+      <w:pPr>
+        <w:ind w:left="1440" w:hanging="360"/>
+      </w:pPr>
+      <w:rPr>
+        <w:rFonts w:ascii="Courier New" w:hAnsi="Courier New" w:cs="Courier New" w:hint="default"/>
+      </w:rPr>
+    </w:lvl>
+    <w:lvl w:ilvl="2" w:tplc="04090005" w:tentative="1">
+      <w:start w:val="1"/>
+      <w:numFmt w:val="bullet"/>
+      <w:lvlText w:val=""/>
+      <w:lvlJc w:val="left"/>
+      <w:pPr>
+        <w:ind w:left="2160" w:hanging="360"/>
+      </w:pPr>
+      <w:rPr>
+        <w:rFonts w:ascii="Wingdings" w:hAnsi="Wingdings" w:hint="default"/>
+      </w:rPr>
+    </w:lvl>
+    <w:lvl w:ilvl="3" w:tplc="04090001" w:tentative="1">
+      <w:start w:val="1"/>
+      <w:numFmt w:val="bullet"/>
+      <w:lvlText w:val=""/>
+      <w:lvlJc w:val="left"/>
+      <w:pPr>
+        <w:ind w:left="2880" w:hanging="360"/>
+      </w:pPr>
+      <w:rPr>
+        <w:rFonts w:ascii="Symbol" w:hAnsi="Symbol" w:hint="default"/>
+      </w:rPr>
+    </w:lvl>
+    <w:lvl w:ilvl="4" w:tplc="04090003" w:tentative="1">
+      <w:start w:val="1"/>
+      <w:numFmt w:val="bullet"/>
+      <w:lvlText w:val="o"/>
+      <w:lvlJc w:val="left"/>
+      <w:pPr>
+        <w:ind w:left="3600" w:hanging="360"/>
+      </w:pPr>
+      <w:rPr>
+        <w:rFonts w:ascii="Courier New" w:hAnsi="Courier New" w:cs="Courier New" w:hint="default"/>
+      </w:rPr>
+    </w:lvl>
+    <w:lvl w:ilvl="5" w:tplc="04090005" w:tentative="1">
+      <w:start w:val="1"/>
+      <w:numFmt w:val="bullet"/>
+      <w:lvlText w:val=""/>
+      <w:lvlJc w:val="left"/>
+      <w:pPr>
+        <w:ind w:left="4320" w:hanging="360"/>
+      </w:pPr>
+      <w:rPr>
+        <w:rFonts w:ascii="Wingdings" w:hAnsi="Wingdings" w:hint="default"/>
+      </w:rPr>
+    </w:lvl>
+    <w:lvl w:ilvl="6" w:tplc="04090001" w:tentative="1">
+      <w:start w:val="1"/>
+      <w:numFmt w:val="bullet"/>
+      <w:lvlText w:val=""/>
+      <w:lvlJc w:val="left"/>
+      <w:pPr>
+        <w:ind w:left="5040" w:hanging="360"/>
+      </w:pPr>
+      <w:rPr>
+        <w:rFonts w:ascii="Symbol" w:hAnsi="Symbol" w:hint="default"/>
+      </w:rPr>
+    </w:lvl>
+    <w:lvl w:ilvl="7" w:tplc="04090003" w:tentative="1">
+      <w:start w:val="1"/>
+      <w:numFmt w:val="bullet"/>
+      <w:lvlText w:val="o"/>
+      <w:lvlJc w:val="left"/>
+      <w:pPr>
+        <w:ind w:left="5760" w:hanging="360"/>
+      </w:pPr>
+      <w:rPr>
+        <w:rFonts w:ascii="Courier New" w:hAnsi="Courier New" w:cs="Courier New" w:hint="default"/>
+      </w:rPr>
+    </w:lvl>
+    <w:lvl w:ilvl="8" w:tplc="04090005" w:tentative="1">
+      <w:start w:val="1"/>
+      <w:numFmt w:val="bullet"/>
+      <w:lvlText w:val=""/>
+      <w:lvlJc w:val="left"/>
+      <w:pPr>
+        <w:ind w:left="6480" w:hanging="360"/>
+      </w:pPr>
+      <w:rPr>
+        <w:rFonts w:ascii="Wingdings" w:hAnsi="Wingdings" w:hint="default"/>
+      </w:rPr>
+    </w:lvl>
+  </w:abstractNum>
   <w:num w:numId="1">
+    <w:abstractNumId w:val="10"/>
+  </w:num>
+  <w:num w:numId="2">
+    <w:abstractNumId w:val="1"/>
+  </w:num>
+  <w:num w:numId="3">
+    <w:abstractNumId w:val="9"/>
+  </w:num>
+  <w:num w:numId="4">
+    <w:abstractNumId w:val="7"/>
+  </w:num>
+  <w:num w:numId="5">
+    <w:abstractNumId w:val="12"/>
+  </w:num>
+  <w:num w:numId="6">
+    <w:abstractNumId w:val="4"/>
+  </w:num>
+  <w:num w:numId="7">
+    <w:abstractNumId w:val="2"/>
+  </w:num>
+  <w:num w:numId="8">
+    <w:abstractNumId w:val="5"/>
+  </w:num>
+  <w:num w:numId="9">
+    <w:abstractNumId w:val="11"/>
+  </w:num>
+  <w:num w:numId="10">
+    <w:abstractNumId w:val="3"/>
+  </w:num>
+  <w:num w:numId="11">
+    <w:abstractNumId w:val="0"/>
+  </w:num>
+  <w:num w:numId="12">
+    <w:abstractNumId w:val="13"/>
+  </w:num>
+  <w:num w:numId="13">
     <w:abstractNumId w:val="6"/>
   </w:num>
-  <w:num w:numId="2">
-    <w:abstractNumId w:val="0"/>
-  </w:num>
-  <w:num w:numId="3">
-    <w:abstractNumId w:val="5"/>
-  </w:num>
-  <w:num w:numId="4">
-    <w:abstractNumId w:val="4"/>
-  </w:num>
-  <w:num w:numId="5">
-    <w:abstractNumId w:val="7"/>
-  </w:num>
-  <w:num w:numId="6">
-    <w:abstractNumId w:val="2"/>
-  </w:num>
-  <w:num w:numId="7">
-    <w:abstractNumId w:val="1"/>
-  </w:num>
-  <w:num w:numId="8">
-    <w:abstractNumId w:val="3"/>
+  <w:num w:numId="14">
+    <w:abstractNumId w:val="8"/>
   </w:num>
 </w:numbering>
 </file>
@@ -3813,6 +4825,29 @@
     <w:uiPriority w:val="99"/>
     <w:rsid w:val="00A014C0"/>
   </w:style>
+  <w:style w:type="character" w:styleId="Hyperlink">
+    <w:name w:val="Hyperlink"/>
+    <w:basedOn w:val="DefaultParagraphFont"/>
+    <w:uiPriority w:val="99"/>
+    <w:unhideWhenUsed/>
+    <w:rsid w:val="003634F3"/>
+    <w:rPr>
+      <w:color w:val="0563C1" w:themeColor="hyperlink"/>
+      <w:u w:val="single"/>
+    </w:rPr>
+  </w:style>
+  <w:style w:type="character" w:styleId="UnresolvedMention">
+    <w:name w:val="Unresolved Mention"/>
+    <w:basedOn w:val="DefaultParagraphFont"/>
+    <w:uiPriority w:val="99"/>
+    <w:semiHidden/>
+    <w:unhideWhenUsed/>
+    <w:rsid w:val="003634F3"/>
+    <w:rPr>
+      <w:color w:val="808080"/>
+      <w:shd w:val="clear" w:color="auto" w:fill="E6E6E6"/>
+    </w:rPr>
+  </w:style>
 </w:styles>
 </file>
 

</xml_diff>